<commit_message>
Some of Jenny's comments handled, Gouldemans2006 reference added
</commit_message>
<xml_diff>
--- a/full_article_jaf20160902.docx
+++ b/full_article_jaf20160902.docx
@@ -3454,23 +3454,39 @@
       <w:pPr>
         <w:pStyle w:val="PlainText"/>
         <w:rPr>
+          <w:sz w:val="21"/>
           <w:shd w:fill="FFFF00" w:val="clear"/>
+          <w:sz w:val="21"/>
+          <w:szCs w:val="21"/>
+          <w:rFonts w:ascii="Courier" w:hAnsi="Courier" w:eastAsia="ＭＳ 明朝" w:cs="" w:cstheme="minorBidi" w:eastAsiaTheme="minorEastAsia"/>
+          <w:color w:val="00000A"/>
+          <w:lang w:val="en-CA" w:eastAsia="en-US" w:bidi="ar-SA"/>
         </w:rPr>
       </w:pPr>
       <w:r>
-        <w:rPr/>
-      </w:r>
-      <w:r/>
-    </w:p>
-    <w:p>
-      <w:pPr>
-        <w:pStyle w:val="PlainText"/>
         <w:rPr>
           <w:shd w:fill="FFFF00" w:val="clear"/>
         </w:rPr>
-      </w:pPr>
-      <w:r>
-        <w:rPr/>
+      </w:r>
+      <w:r/>
+    </w:p>
+    <w:p>
+      <w:pPr>
+        <w:pStyle w:val="PlainText"/>
+        <w:rPr>
+          <w:sz w:val="21"/>
+          <w:shd w:fill="FFFF00" w:val="clear"/>
+          <w:sz w:val="21"/>
+          <w:szCs w:val="21"/>
+          <w:rFonts w:ascii="Courier" w:hAnsi="Courier" w:eastAsia="ＭＳ 明朝" w:cs="" w:cstheme="minorBidi" w:eastAsiaTheme="minorEastAsia"/>
+          <w:color w:val="00000A"/>
+          <w:lang w:val="en-CA" w:eastAsia="en-US" w:bidi="ar-SA"/>
+        </w:rPr>
+      </w:pPr>
+      <w:r>
+        <w:rPr>
+          <w:shd w:fill="FFFF00" w:val="clear"/>
+        </w:rPr>
       </w:r>
       <w:r/>
     </w:p>
@@ -3680,12 +3696,10 @@
         <w:rPr/>
         <w:commentReference w:id="65"/>
       </w:r>
-      <w:ins w:id="144" w:author="Jesse Greenslade" w:date="2016-09-14T14:59:00Z">
-        <w:r>
-          <w:rPr/>
-          <w:commentReference w:id="66"/>
-        </w:r>
-      </w:ins>
+      <w:r>
+        <w:rPr/>
+        <w:commentReference w:id="66"/>
+      </w:r>
       <w:r>
         <w:rPr/>
         <w:t>).</w:t>
@@ -3737,7 +3751,7 @@
       <w:pPr>
         <w:pStyle w:val="PlainText"/>
       </w:pPr>
-      <w:del w:id="145" w:author="Jenny Fisher" w:date="2016-09-02T12:27:00Z">
+      <w:del w:id="144" w:author="Jenny Fisher" w:date="2016-09-02T12:27:00Z">
         <w:r>
           <w:rPr/>
           <w:delText xml:space="preserve">    </w:delText>
@@ -3952,283 +3966,96 @@
         <w:rPr/>
         <w:t xml:space="preserve">    </w:t>
       </w:r>
-      <w:del w:id="146" w:author="Jenny Fisher" w:date="2016-09-02T13:09:00Z">
-        <w:r>
-          <w:rPr/>
-          <w:delText xml:space="preserve">There are </w:delText>
-        </w:r>
-      </w:del>
-      <w:ins w:id="147" w:author="Jenny Fisher" w:date="2016-09-02T13:09:00Z">
-        <w:r>
-          <w:rPr/>
-          <w:t xml:space="preserve">Our method uses </w:t>
-        </w:r>
-      </w:ins>
-      <w:r>
-        <w:rPr/>
-        <w:t xml:space="preserve">several </w:t>
-      </w:r>
-      <w:del w:id="148" w:author="Jenny Fisher" w:date="2016-09-02T13:09:00Z">
-        <w:r>
-          <w:rPr/>
-          <w:delText xml:space="preserve">observationally </w:delText>
-        </w:r>
-      </w:del>
-      <w:ins w:id="149" w:author="Jenny Fisher" w:date="2016-09-02T13:09:00Z">
-        <w:r>
-          <w:rPr/>
-          <w:t xml:space="preserve">subjectively </w:t>
-        </w:r>
-      </w:ins>
-      <w:r>
-        <w:rPr/>
-        <w:t xml:space="preserve">defined </w:t>
-      </w:r>
-      <w:ins w:id="150" w:author="Jenny Fisher" w:date="2016-09-02T13:09:00Z">
-        <w:r>
-          <w:rPr/>
-          <w:t xml:space="preserve">quantities in the process of STT event detection. Here we briefly discuss these and the sensitivity to each. </w:t>
-        </w:r>
-      </w:ins>
-      <w:del w:id="151" w:author="Jenny Fisher" w:date="2016-09-02T13:10:00Z">
-        <w:r>
-          <w:rPr/>
-          <w:delText>threshholds and limits which have an effect on how many events are detected, what altitude within which they can be detected, and how strongly the events are separated from the stratosphere.</w:delText>
-        </w:r>
-      </w:del>
-      <w:r/>
-    </w:p>
-    <w:p>
-      <w:pPr>
-        <w:pStyle w:val="PlainText"/>
-      </w:pPr>
-      <w:r>
-        <w:rPr/>
-        <w:t xml:space="preserve">    </w:t>
-      </w:r>
-      <w:r/>
-    </w:p>
-    <w:p>
-      <w:pPr>
-        <w:pStyle w:val="PlainText"/>
-      </w:pPr>
-      <w:r>
-        <w:rPr/>
-        <w:t xml:space="preserve">    </w:t>
-      </w:r>
-      <w:r>
-        <w:rPr/>
-        <w:t>The cut-off thresh</w:t>
-      </w:r>
-      <w:del w:id="152" w:author="Jenny Fisher" w:date="2016-09-02T13:10:00Z">
-        <w:r>
-          <w:rPr/>
-          <w:delText>h</w:delText>
-        </w:r>
-      </w:del>
-      <w:r>
-        <w:rPr/>
-        <w:t xml:space="preserve">old (defined </w:t>
-      </w:r>
-      <w:del w:id="153" w:author="Jenny Fisher" w:date="2016-09-02T13:10:00Z">
-        <w:r>
-          <w:rPr/>
-          <w:delText xml:space="preserve">locally </w:delText>
-        </w:r>
-      </w:del>
-      <w:ins w:id="154" w:author="Jenny Fisher" w:date="2016-09-02T13:10:00Z">
-        <w:r>
-          <w:rPr/>
-          <w:t xml:space="preserve">separately </w:t>
-        </w:r>
-      </w:ins>
-      <w:del w:id="155" w:author="Jenny Fisher" w:date="2016-09-02T13:10:00Z">
-        <w:r>
-          <w:rPr/>
-          <w:delText xml:space="preserve">to </w:delText>
-        </w:r>
-      </w:del>
-      <w:ins w:id="156" w:author="Jenny Fisher" w:date="2016-09-02T13:10:00Z">
-        <w:r>
-          <w:rPr/>
-          <w:t xml:space="preserve">for </w:t>
-        </w:r>
-      </w:ins>
-      <w:r>
-        <w:rPr/>
-        <w:t xml:space="preserve">each site) is determined from the 99th percentile of the </w:t>
-      </w:r>
-      <w:ins w:id="157" w:author="Jenny Fisher" w:date="2016-09-02T13:10:00Z">
-        <w:r>
-          <w:rPr/>
-          <w:t xml:space="preserve">ozone </w:t>
-        </w:r>
-      </w:ins>
-      <w:del w:id="158" w:author="Jenny Fisher" w:date="2016-09-02T13:10:00Z">
-        <w:r>
-          <w:rPr/>
-          <w:delText xml:space="preserve">filtered ozone </w:delText>
-        </w:r>
-      </w:del>
-      <w:ins w:id="159" w:author="Jenny Fisher" w:date="2016-09-02T13:10:00Z">
-        <w:r>
-          <w:rPr/>
-          <w:t xml:space="preserve">perturbations </w:t>
-        </w:r>
-      </w:ins>
-      <w:del w:id="160" w:author="Jenny Fisher" w:date="2016-09-02T13:10:00Z">
-        <w:r>
-          <w:rPr/>
-          <w:delText xml:space="preserve">profile </w:delText>
-        </w:r>
-      </w:del>
-      <w:r>
-        <w:rPr/>
-        <w:t xml:space="preserve">between 2~km and </w:t>
-      </w:r>
-      <w:ins w:id="161" w:author="Jenny Fisher" w:date="2016-09-02T13:10:00Z">
-        <w:r>
-          <w:rPr/>
-          <w:t xml:space="preserve">1~km below </w:t>
-        </w:r>
-      </w:ins>
-      <w:r>
-        <w:rPr/>
-        <w:t>the tropopause</w:t>
-      </w:r>
-      <w:del w:id="162" w:author="Jenny Fisher" w:date="2016-09-02T13:11:00Z">
-        <w:r>
-          <w:rPr/>
-          <w:delText xml:space="preserve"> height minus 1 kilometer</w:delText>
-        </w:r>
-      </w:del>
-      <w:r>
-        <w:rPr/>
-        <w:t xml:space="preserve">. </w:t>
-      </w:r>
-      <w:del w:id="163" w:author="Jenny Fisher" w:date="2016-09-02T13:11:00Z">
-        <w:r>
-          <w:rPr/>
-          <w:delText xml:space="preserve">   </w:delText>
-        </w:r>
-      </w:del>
-      <w:r>
-        <w:rPr/>
-        <w:t>We use the 99th percentile because at this point the filter locates clear events with no obvious false positives.</w:t>
-      </w:r>
-      <w:ins w:id="164" w:author="Jenny Fisher" w:date="2016-09-02T13:11:00Z">
-        <w:r>
-          <w:rPr/>
-          <w:t xml:space="preserve"> Event detection is highly sensitive to this choice; </w:t>
-        </w:r>
-      </w:ins>
-      <w:ins w:id="165" w:author="Jenny Fisher" w:date="2016-09-02T13:12:00Z">
-        <w:r>
-          <w:rPr/>
-          <w:t>for example, using the 98.5th percentile instead increased detected events by 26 at Melbourne, 18 at Macquarie Island, and 9 at Davis.</w:t>
-        </w:r>
-      </w:ins>
+      <w:r>
+        <w:rPr/>
+        <w:t xml:space="preserve">Our method uses several subjectively defined quantities in the process of STT event detection. Here we briefly discuss these and the sensitivity to each. </w:t>
+      </w:r>
+      <w:r/>
+    </w:p>
+    <w:p>
+      <w:pPr>
+        <w:pStyle w:val="PlainText"/>
+      </w:pPr>
+      <w:r>
+        <w:rPr/>
+        <w:t xml:space="preserve">    </w:t>
+      </w:r>
+      <w:r/>
+    </w:p>
+    <w:p>
+      <w:pPr>
+        <w:pStyle w:val="PlainText"/>
+      </w:pPr>
+      <w:r>
+        <w:rPr/>
+        <w:t xml:space="preserve">    </w:t>
+      </w:r>
+      <w:r>
+        <w:rPr/>
+        <w:t>The cut-off threshold (defined separately for each site) is determined from the 99th percentile of the ozone perturbations between 2~km and 1~km below the tropopause. We use the 99th percentile because at this point the filter locates clear events with no obvious false positives. Event detection is highly sensitive to this choice; for example, using the 98.5th percentile instead increased detected events by 26 at Melbourne, 18 at Macquarie Island, and 9 at Davis.</w:t>
+      </w:r>
       <w:r>
         <w:rPr/>
         <w:commentReference w:id="68"/>
       </w:r>
-      <w:ins w:id="166" w:author="Jenny Fisher" w:date="2016-09-02T13:15:00Z">
-        <w:r>
-          <w:rPr/>
-          <w:t xml:space="preserve"> Event detection is also sensitive</w:t>
-        </w:r>
-      </w:ins>
+      <w:r>
+        <w:rPr/>
+        <w:t xml:space="preserve"> Event detection is also sensitive</w:t>
+      </w:r>
       <w:r>
         <w:rPr/>
         <w:commentReference w:id="69"/>
       </w:r>
-      <w:ins w:id="167" w:author="Jenny Fisher" w:date="2016-09-02T13:15:00Z">
-        <w:r>
-          <w:rPr/>
-          <w:t xml:space="preserve"> to the altitude bounds used to calculate the 99th percentile value (i.e. from 2~km to </w:t>
-        </w:r>
-      </w:ins>
-      <w:ins w:id="168" w:author="Jenny Fisher" w:date="2016-09-02T13:16:00Z">
-        <w:r>
-          <w:rPr/>
-          <w:t>1~km below the tropopause</w:t>
-        </w:r>
-      </w:ins>
+      <w:r>
+        <w:rPr/>
+        <w:t xml:space="preserve"> to the altitude bounds used to calculate the 99th percentile value (i.e. from 2~km to 1~km below the tropopause</w:t>
+      </w:r>
       <w:r>
         <w:rPr/>
         <w:commentReference w:id="70"/>
       </w:r>
-      <w:ins w:id="169" w:author="Jenny Fisher" w:date="2016-09-02T13:16:00Z">
-        <w:bookmarkStart w:id="3" w:name="move334441210"/>
-        <w:bookmarkEnd w:id="3"/>
-        <w:r>
-          <w:rPr/>
-          <w:t>).</w:t>
-        </w:r>
-      </w:ins>
-      <w:r/>
-    </w:p>
-    <w:p>
-      <w:pPr>
-        <w:pStyle w:val="PlainText"/>
-      </w:pPr>
-      <w:r>
-        <w:rPr/>
-      </w:r>
-      <w:r/>
-    </w:p>
-    <w:p>
-      <w:pPr>
-        <w:pStyle w:val="PlainText"/>
-      </w:pPr>
-      <w:del w:id="170" w:author="Jenny Fisher" w:date="2016-09-02T13:17:00Z">
-        <w:r>
-          <w:rPr/>
-          <w:delText xml:space="preserve">    </w:delText>
-        </w:r>
-      </w:del>
-      <w:del w:id="171" w:author="Jenny Fisher" w:date="2016-09-02T13:17:00Z">
-        <w:r>
-          <w:rPr/>
-          <w:delText>If an ozonesonde's filtered profile (between 4~km and the tropopause minus 500~m) goes above this threshhold then the profile is flagged as an event.</w:delText>
-        </w:r>
-      </w:del>
-      <w:r/>
-    </w:p>
-    <w:p>
-      <w:pPr>
-        <w:pStyle w:val="PlainText"/>
-      </w:pPr>
-      <w:del w:id="172" w:author="Jenny Fisher" w:date="2016-09-02T13:17:00Z">
-        <w:r>
-          <w:rPr/>
-          <w:delText xml:space="preserve">    </w:delText>
-        </w:r>
-      </w:del>
-      <w:del w:id="173" w:author="Jenny Fisher" w:date="2016-09-02T13:17:00Z">
-        <w:r>
-          <w:rPr/>
-          <w:delText>Changing either of these altitude ranges, or the cut-off threshhold, changes how many events are detected.</w:delText>
-        </w:r>
-      </w:del>
-      <w:r/>
-    </w:p>
-    <w:p>
-      <w:pPr>
-        <w:pStyle w:val="PlainText"/>
-      </w:pPr>
-      <w:del w:id="174" w:author="Jenny Fisher" w:date="2016-09-02T13:17:00Z">
-        <w:r>
-          <w:rPr/>
-          <w:delText xml:space="preserve">    </w:delText>
-        </w:r>
-      </w:del>
-      <w:del w:id="175" w:author="Jenny Fisher" w:date="2016-09-02T13:12:00Z">
-        <w:r>
-          <w:rPr/>
-          <w:delText>For example, using the 98.5th percentile increased detected events by 26 at Melbourne, 18 at Macquarie Island, and 9 at Davis.</w:delText>
-        </w:r>
-      </w:del>
+      <w:bookmarkStart w:id="3" w:name="move334441210"/>
+      <w:bookmarkEnd w:id="3"/>
+      <w:r>
+        <w:rPr/>
+        <w:t>).</w:t>
+      </w:r>
+      <w:r/>
+    </w:p>
+    <w:p>
+      <w:pPr>
+        <w:pStyle w:val="PlainText"/>
+      </w:pPr>
+      <w:r>
+        <w:rPr/>
+      </w:r>
+      <w:r/>
+    </w:p>
+    <w:p>
+      <w:pPr>
+        <w:pStyle w:val="PlainText"/>
+      </w:pPr>
+      <w:r>
+        <w:rPr/>
+      </w:r>
+      <w:r/>
+    </w:p>
+    <w:p>
+      <w:pPr>
+        <w:pStyle w:val="PlainText"/>
+      </w:pPr>
+      <w:r>
+        <w:rPr/>
+      </w:r>
+      <w:r/>
+    </w:p>
+    <w:p>
+      <w:pPr>
+        <w:pStyle w:val="PlainText"/>
+      </w:pPr>
+      <w:r>
+        <w:rPr/>
+      </w:r>
       <w:r/>
     </w:p>
     <w:p>
@@ -4265,1859 +4092,1816 @@
         <w:rPr/>
         <w:t xml:space="preserve">    </w:t>
       </w:r>
-      <w:ins w:id="176" w:author="Jenny Fisher" w:date="2016-09-02T13:17:00Z">
-        <w:r>
-          <w:rPr/>
-          <w:t xml:space="preserve">Finally, ozone enhancements are </w:t>
-        </w:r>
-      </w:ins>
-      <w:del w:id="177" w:author="Jenny Fisher" w:date="2016-09-02T13:18:00Z">
-        <w:r>
-          <w:rPr/>
-          <w:delText xml:space="preserve">The altitude range for flagging filtered profiles is set </w:delText>
-        </w:r>
-      </w:del>
-      <w:ins w:id="178" w:author="Jenny Fisher" w:date="2016-09-02T13:18:00Z">
-        <w:r>
-          <w:rPr/>
-          <w:t xml:space="preserve">only considered STT events if they occur </w:t>
-        </w:r>
-      </w:ins>
-      <w:del w:id="179" w:author="Jenny Fisher" w:date="2016-09-02T13:18:00Z">
+      <w:r>
+        <w:rPr/>
+        <w:t>Finally, ozone enhancements are only considered STT events if they occur above 4~km and within 500~m below the tropopause.</w:t>
+      </w:r>
+      <w:r/>
+    </w:p>
+    <w:p>
+      <w:pPr>
+        <w:pStyle w:val="PlainText"/>
+      </w:pPr>
+      <w:r>
+        <w:rPr/>
+        <w:t xml:space="preserve">    </w:t>
+      </w:r>
+      <w:r>
+        <w:rPr/>
+        <w:t>This range removes possible ground pollution</w:t>
+      </w:r>
+      <w:del w:id="145" w:author="Jesse Greenslade" w:date="2016-09-17T17:49:00Z">
+        <w:r>
+          <w:rPr/>
+          <w:delText xml:space="preserve"> as well as some local fire smoke plumes which are not likely to ascend above 4~km</w:delText>
+        </w:r>
+      </w:del>
+      <w:r>
+        <w:rPr/>
+        <w:commentReference w:id="71"/>
+      </w:r>
+      <w:r>
+        <w:rPr/>
+        <w:t>, as well as allowing event detection up to 500~m from the tropopause.</w:t>
+      </w:r>
+      <w:r/>
+    </w:p>
+    <w:p>
+      <w:pPr>
+        <w:pStyle w:val="PlainText"/>
+      </w:pPr>
+      <w:r>
+        <w:rPr/>
+        <w:t xml:space="preserve">    </w:t>
+      </w:r>
+      <w:r>
+        <w:rPr/>
+        <w:t xml:space="preserve">Some events, including the storm-caused event examined in figure \ref{fig:Melbourne20050203} are within one kilometer of the tropopause. </w:t>
+      </w:r>
+      <w:r/>
+    </w:p>
+    <w:p>
+      <w:pPr>
+        <w:pStyle w:val="PlainText"/>
+      </w:pPr>
+      <w:r>
+        <w:rPr/>
+        <w:commentReference w:id="72"/>
+      </w:r>
+      <w:r>
+        <w:rPr/>
+        <w:t xml:space="preserve">    </w:t>
+      </w:r>
+      <w:r/>
+    </w:p>
+    <w:p>
+      <w:pPr>
+        <w:pStyle w:val="PlainText"/>
+      </w:pPr>
+      <w:r>
+        <w:rPr/>
+      </w:r>
+      <w:r/>
+    </w:p>
+    <w:p>
+      <w:pPr>
+        <w:pStyle w:val="PlainText"/>
+      </w:pPr>
+      <w:r>
+        <w:rPr/>
+        <w:t>This range removes any anomalous edge effects of the Fourier bandpass filter, as well as discounting the highly variable ozone concentration which occurs near the tropopause.</w:t>
+      </w:r>
+      <w:r>
+        <w:rPr/>
+        <w:commentReference w:id="73"/>
+      </w:r>
+      <w:r/>
+    </w:p>
+    <w:p>
+      <w:pPr>
+        <w:pStyle w:val="PlainText"/>
+      </w:pPr>
+      <w:r>
+        <w:rPr/>
+        <w:t xml:space="preserve">    </w:t>
+      </w:r>
+      <w:r/>
+    </w:p>
+    <w:p>
+      <w:pPr>
+        <w:pStyle w:val="PlainText"/>
+      </w:pPr>
+      <w:r>
+        <w:rPr/>
+        <w:t xml:space="preserve">    </w:t>
+      </w:r>
+      <w:r>
+        <w:rPr/>
+        <w:t>TODO: Check and mention bandpass scale sensitivity.</w:t>
+      </w:r>
+      <w:r/>
+    </w:p>
+    <w:p>
+      <w:pPr>
+        <w:pStyle w:val="PlainText"/>
+      </w:pPr>
+      <w:r>
+        <w:rPr/>
+        <w:t xml:space="preserve">    </w:t>
+      </w:r>
+      <w:r/>
+    </w:p>
+    <w:p>
+      <w:pPr>
+        <w:pStyle w:val="PlainText"/>
+      </w:pPr>
+      <w:r>
+        <w:rPr/>
+        <w:t xml:space="preserve">  </w:t>
+      </w:r>
+      <w:r>
+        <w:rPr/>
+        <w:t>\subsection{</w:t>
+      </w:r>
+      <w:del w:id="146" w:author="Jenny Fisher" w:date="2016-09-02T13:21:00Z">
+        <w:r>
+          <w:rPr/>
+          <w:delText>Removal of b</w:delText>
+        </w:r>
+      </w:del>
+      <w:ins w:id="147" w:author="Jenny Fisher" w:date="2016-09-02T13:21:00Z">
+        <w:r>
+          <w:rPr/>
+          <w:t>B</w:t>
+        </w:r>
+      </w:ins>
+      <w:r>
+        <w:rPr/>
+        <w:t>iomass burning influence</w:t>
+      </w:r>
+      <w:r>
+        <w:rPr/>
+        <w:commentReference w:id="74"/>
+      </w:r>
+      <w:ins w:id="148" w:author="Jenny Fisher" w:date="2016-09-02T13:21:00Z">
+        <w:r>
+          <w:rPr/>
+          <w:t>d events</w:t>
+        </w:r>
+      </w:ins>
+      <w:r>
+        <w:rPr/>
+        <w:t>}</w:t>
+      </w:r>
+      <w:r/>
+    </w:p>
+    <w:p>
+      <w:pPr>
+        <w:pStyle w:val="PlainText"/>
+      </w:pPr>
+      <w:r>
+        <w:rPr/>
+        <w:t xml:space="preserve">    </w:t>
+      </w:r>
+      <w:r/>
+    </w:p>
+    <w:p>
+      <w:pPr>
+        <w:pStyle w:val="PlainText"/>
+      </w:pPr>
+      <w:r>
+        <w:rPr/>
+        <w:t xml:space="preserve">    </w:t>
+      </w:r>
+      <w:r>
+        <w:rPr/>
+        <w:t>The STT detection algorithm described in Section 2.2 assumes all mid-upper troposphere ozone perturbations above the 99th percentile are caused by stratospheric intrusions. In some cases, however, these perturbations may in fact reflect ozone production in lofted smoke plumes. Biomass burning in southern Africa and South America has previously been shown to have a major influence on atmospheric composition in the vicinity of our measurement sites</w:t>
+      </w:r>
+      <w:r>
+        <w:rPr/>
+        <w:commentReference w:id="75"/>
+      </w:r>
+      <w:r>
+        <w:rPr/>
+        <w:t>, particularly from July to December \citep{Pak2003}. On occasion, Australian and Indonesian fires can also reach the mid-high southern latitudes</w:t>
+      </w:r>
+      <w:r>
+        <w:rPr/>
+        <w:commentReference w:id="76"/>
+      </w:r>
+      <w:r>
+        <w:rPr/>
+        <w:t>.</w:t>
+      </w:r>
+      <w:r/>
+    </w:p>
+    <w:p>
+      <w:pPr>
+        <w:pStyle w:val="PlainText"/>
+      </w:pPr>
+      <w:r>
+        <w:rPr/>
+        <w:t xml:space="preserve">    </w:t>
+      </w:r>
+      <w:r/>
+    </w:p>
+    <w:p>
+      <w:pPr>
+        <w:pStyle w:val="PlainText"/>
+      </w:pPr>
+      <w:r>
+        <w:rPr/>
+        <w:t xml:space="preserve">    </w:t>
+      </w:r>
+      <w:r/>
+    </w:p>
+    <w:p>
+      <w:pPr>
+        <w:pStyle w:val="PlainText"/>
+      </w:pPr>
+      <w:r>
+        <w:rPr/>
+        <w:t xml:space="preserve">    </w:t>
+      </w:r>
+      <w:del w:id="149" w:author="Jenny Fisher" w:date="2016-09-02T13:34:00Z">
+        <w:r>
+          <w:rPr/>
+          <w:delText>Ozone production from biomass burning is complex and affected by photochemistry</w:delText>
+        </w:r>
+      </w:del>
+      <w:r>
+        <w:rPr/>
+        <w:commentReference w:id="77"/>
+      </w:r>
+      <w:del w:id="150" w:author="Jenny Fisher" w:date="2016-09-02T13:34:00Z">
+        <w:r>
+          <w:rPr/>
+          <w:delText xml:space="preserve">, fuel nitrogen load, time since emission, and </w:delText>
+        </w:r>
+      </w:del>
+      <w:del w:id="151" w:author="Jenny Fisher" w:date="2016-09-02T13:26:00Z">
+        <w:r>
+          <w:rPr/>
+          <w:delText xml:space="preserve">atmospheric </w:delText>
+        </w:r>
+      </w:del>
+      <w:del w:id="152" w:author="Jenny Fisher" w:date="2016-09-02T13:34:00Z">
+        <w:r>
+          <w:rPr/>
+          <w:delText>plume chemistry</w:delText>
+        </w:r>
+      </w:del>
+      <w:del w:id="153" w:author="Jenny Fisher" w:date="2016-09-02T13:27:00Z">
+        <w:r>
+          <w:rPr/>
+          <w:delText xml:space="preserve"> both during transport and at the point of measurement</w:delText>
+        </w:r>
+      </w:del>
+      <w:del w:id="154" w:author="Jenny Fisher" w:date="2016-09-02T13:34:00Z">
+        <w:r>
+          <w:rPr/>
+          <w:delText>.</w:delText>
+        </w:r>
+      </w:del>
+      <w:r/>
+    </w:p>
+    <w:p>
+      <w:pPr>
+        <w:pStyle w:val="PlainText"/>
+      </w:pPr>
+      <w:r>
+        <w:rPr/>
+        <w:t xml:space="preserve">    </w:t>
+      </w:r>
+      <w:r>
+        <w:rPr/>
+        <w:t>%Ozone precursors include nitrogen oxides ($NO_x = NO + NO_2$) and non methane volatile organic compounds (NMVOCs). % too basic for here..</w:t>
+      </w:r>
+      <w:r/>
+    </w:p>
+    <w:p>
+      <w:pPr>
+        <w:pStyle w:val="PlainText"/>
+      </w:pPr>
+      <w:r>
+        <w:rPr/>
+        <w:t xml:space="preserve">    </w:t>
+      </w:r>
+      <w:r>
+        <w:rPr/>
+        <w:t xml:space="preserve">Large biomass burning events emit substantial </w:t>
+      </w:r>
+      <w:ins w:id="155" w:author="Jenny Fisher" w:date="2016-09-02T13:33:00Z">
+        <w:r>
+          <w:rPr/>
+          <w:t xml:space="preserve">quantities of </w:t>
+        </w:r>
+      </w:ins>
+      <w:r>
+        <w:rPr/>
+        <w:t xml:space="preserve">ozone precursors, some of which are capable of being transported </w:t>
+      </w:r>
+      <w:del w:id="156" w:author="Jenny Fisher" w:date="2016-09-02T13:35:00Z">
+        <w:r>
+          <w:rPr/>
+          <w:delText>far from their origins</w:delText>
+        </w:r>
+      </w:del>
+      <w:ins w:id="157" w:author="Jenny Fisher" w:date="2016-09-02T13:35:00Z">
+        <w:r>
+          <w:rPr/>
+          <w:t xml:space="preserve">long distances </w:t>
+        </w:r>
+      </w:ins>
+      <w:ins w:id="158" w:author="Jenny Fisher" w:date="2016-09-02T13:34:00Z">
+        <w:r>
+          <w:rPr/>
+          <w:t>and driving</w:t>
+        </w:r>
+      </w:ins>
+      <w:del w:id="159" w:author="Jenny Fisher" w:date="2016-09-02T13:34:00Z">
+        <w:r>
+          <w:rPr/>
+          <w:delText>.</w:delText>
+        </w:r>
+      </w:del>
+      <w:r>
+        <w:rPr/>
+        <w:t xml:space="preserve"> </w:t>
+      </w:r>
+      <w:r/>
+    </w:p>
+    <w:p>
+      <w:pPr>
+        <w:pStyle w:val="PlainText"/>
+        <w:pPrChange w:id="0" w:author="Jenny Fisher" w:date="2016-09-02T13:38:00Z"/>
+      </w:pPr>
+      <w:del w:id="160" w:author="Jenny Fisher" w:date="2016-09-02T13:34:00Z">
+        <w:r>
+          <w:rPr/>
+          <w:delText xml:space="preserve">    </w:delText>
+        </w:r>
+      </w:del>
+      <w:del w:id="161" w:author="Jenny Fisher" w:date="2016-09-02T13:34:00Z">
+        <w:r>
+          <w:rPr/>
+          <w:delText xml:space="preserve">Peroxyacetyl Nitrate (PAN) is a reservoir of NO$_x$ which can lead to enhanced </w:delText>
+        </w:r>
+      </w:del>
+      <w:r>
+        <w:rPr/>
+        <w:t xml:space="preserve">ozone </w:t>
+      </w:r>
+      <w:ins w:id="162" w:author="Jenny Fisher" w:date="2016-09-02T13:34:00Z">
+        <w:r>
+          <w:rPr/>
+          <w:t xml:space="preserve">production </w:t>
+        </w:r>
+      </w:ins>
+      <w:r>
+        <w:rPr/>
+        <w:t xml:space="preserve">far from the </w:t>
+      </w:r>
+      <w:ins w:id="163" w:author="Jenny Fisher" w:date="2016-09-02T13:34:00Z">
+        <w:r>
+          <w:rPr/>
+          <w:t xml:space="preserve">fire </w:t>
+        </w:r>
+      </w:ins>
+      <w:r>
+        <w:rPr/>
+        <w:t>source</w:t>
+      </w:r>
+      <w:ins w:id="164" w:author="Jenny Fisher" w:date="2016-09-02T13:34:00Z">
+        <w:r>
+          <w:rPr/>
+          <w:t xml:space="preserve"> </w:t>
+        </w:r>
+      </w:ins>
+      <w:del w:id="165" w:author="Jenny Fisher" w:date="2016-09-02T13:34:00Z">
+        <w:r>
+          <w:rPr/>
+          <w:delText xml:space="preserve"> of a fire </w:delText>
+        </w:r>
+      </w:del>
+      <w:r>
+        <w:rPr/>
+        <w:t>\citep{Jaffe_2012}.</w:t>
+      </w:r>
+      <w:ins w:id="166" w:author="Jenny Fisher" w:date="2016-09-02T13:34:00Z">
+        <w:r>
+          <w:rPr/>
+          <w:t xml:space="preserve"> </w:t>
+        </w:r>
+      </w:ins>
+      <w:ins w:id="167" w:author="Jenny Fisher" w:date="2016-09-02T13:34:00Z">
+        <w:r>
+          <w:rPr/>
+          <w:t xml:space="preserve">Ozone production from biomass burning is complex and affected by </w:t>
+        </w:r>
+      </w:ins>
+      <w:ins w:id="168" w:author="Jenny Fisher" w:date="2016-09-02T13:34:00Z">
+        <w:r>
+          <w:rPr/>
+          <w:t>photochemistry</w:t>
+        </w:r>
+      </w:ins>
+      <w:r>
+        <w:rPr/>
+        <w:commentReference w:id="78"/>
+      </w:r>
+      <w:ins w:id="169" w:author="Jenny Fisher" w:date="2016-09-02T13:34:00Z">
+        <w:r>
+          <w:rPr/>
+          <w:t>, fuel nitrogen load, time since emission, and plume chemistry.</w:t>
+        </w:r>
+      </w:ins>
+      <w:ins w:id="170" w:author="Jenny Fisher" w:date="2016-09-02T13:35:00Z">
+        <w:r>
+          <w:rPr/>
+          <w:t xml:space="preserve"> </w:t>
+        </w:r>
+      </w:ins>
+      <w:ins w:id="171" w:author="Jenny Fisher" w:date="2016-09-02T13:35:00Z">
+        <w:r>
+          <w:rPr/>
+          <w:t xml:space="preserve">While ozone production occurs in some biomass burning plumes, </w:t>
+        </w:r>
+      </w:ins>
+      <w:ins w:id="172" w:author="Jenny Fisher" w:date="2016-09-02T13:37:00Z">
+        <w:r>
+          <w:rPr/>
+          <w:t>this is not always the ca</w:t>
+        </w:r>
+      </w:ins>
+      <w:ins w:id="173" w:author="Jenny Fisher" w:date="2016-09-02T13:37:00Z">
+        <w:r>
+          <w:rPr/>
+          <w:t>s</w:t>
+        </w:r>
+      </w:ins>
+      <w:ins w:id="174" w:author="Jenny Fisher" w:date="2016-09-02T13:38:00Z">
+        <w:r>
+          <w:rPr/>
+          <w:t>e</w:t>
+        </w:r>
+      </w:ins>
+      <w:ins w:id="175" w:author="Jenny Fisher" w:date="2016-09-02T13:35:00Z">
+        <w:r>
+          <w:rPr/>
+          <w:t xml:space="preserve">; therefore ozone perturbations detected during transported smoke events may or may not be </w:t>
+        </w:r>
+      </w:ins>
+      <w:ins w:id="176" w:author="Jenny Fisher" w:date="2016-09-02T13:38:00Z">
+        <w:r>
+          <w:rPr/>
+          <w:t>caused by the plume.</w:t>
+        </w:r>
+      </w:ins>
+      <w:ins w:id="177" w:author="Jenny Fisher" w:date="2016-09-02T13:38:00Z">
+        <w:r>
+          <w:rPr/>
+          <w:t xml:space="preserve"> We therefore flag all </w:t>
+        </w:r>
+      </w:ins>
+      <w:ins w:id="178" w:author="Jenny Fisher" w:date="2016-09-02T13:38:00Z">
+        <w:r>
+          <w:rPr/>
+          <w:t xml:space="preserve">detected STT events found </w:t>
+        </w:r>
+      </w:ins>
+      <w:r/>
+    </w:p>
+    <w:p>
+      <w:pPr>
+        <w:pStyle w:val="PlainText"/>
+      </w:pPr>
+      <w:del w:id="179" w:author="Jenny Fisher" w:date="2016-09-02T13:38:00Z">
+        <w:r>
+          <w:rPr/>
+          <w:delText xml:space="preserve">    </w:delText>
+        </w:r>
+      </w:del>
+      <w:r/>
+    </w:p>
+    <w:p>
+      <w:pPr>
+        <w:pStyle w:val="PlainText"/>
+      </w:pPr>
+      <w:del w:id="180" w:author="Jenny Fisher" w:date="2016-09-02T13:38:00Z">
+        <w:r>
+          <w:rPr/>
+          <w:delText xml:space="preserve"> </w:delText>
+        </w:r>
+      </w:del>
+      <w:del w:id="181" w:author="Jenny Fisher" w:date="2016-09-02T13:34:00Z">
+        <w:r>
+          <w:rPr/>
+          <w:delText xml:space="preserve">   </w:delText>
+        </w:r>
+      </w:del>
+      <w:del w:id="182" w:author="Jenny Fisher" w:date="2016-09-02T13:34:00Z">
+        <w:r>
+          <w:rPr/>
+          <w:delText>Biomass burning influence in the Southern Hemisphere comes mostly from Southern</w:delText>
+        </w:r>
+      </w:del>
+      <w:del w:id="183" w:author="Jenny Fisher" w:date="2016-09-02T13:30:00Z">
+        <w:r>
+          <w:rPr/>
+          <w:delText xml:space="preserve"> Africa and South America</w:delText>
+        </w:r>
+      </w:del>
+      <w:del w:id="184" w:author="Jenny Fisher" w:date="2016-09-02T13:34:00Z">
+        <w:r>
+          <w:rPr/>
+          <w:delText xml:space="preserve">, however Australian fires from the midlatitudes, </w:delText>
+        </w:r>
+      </w:del>
+      <w:del w:id="185" w:author="Jenny Fisher" w:date="2016-09-02T13:32:00Z">
+        <w:r>
+          <w:rPr/>
+          <w:delText xml:space="preserve">and Indonesian fires </w:delText>
+        </w:r>
+      </w:del>
+      <w:del w:id="186" w:author="Jenny Fisher" w:date="2016-09-02T13:34:00Z">
+        <w:r>
+          <w:rPr/>
+          <w:delText>can also influence the ozonesonde release sites.</w:delText>
+        </w:r>
+      </w:del>
+      <w:r/>
+    </w:p>
+    <w:p>
+      <w:pPr>
+        <w:pStyle w:val="PlainText"/>
+      </w:pPr>
+      <w:del w:id="187" w:author="Jenny Fisher" w:date="2016-09-02T13:34:00Z">
+        <w:r>
+          <w:rPr/>
+          <w:delText xml:space="preserve">    </w:delText>
+        </w:r>
+      </w:del>
+      <w:del w:id="188" w:author="Jenny Fisher" w:date="2016-09-02T13:34:00Z">
+        <w:r>
+          <w:rPr/>
+          <w:delText xml:space="preserve">Transported biomass burning plumes influence the southern mid-latitudes generally between </w:delText>
+        </w:r>
+      </w:del>
+      <w:del w:id="189" w:author="Jenny Fisher" w:date="2016-09-02T13:31:00Z">
+        <w:r>
+          <w:rPr/>
+          <w:delText>July and December \citep{Pak2003}.</w:delText>
+        </w:r>
+      </w:del>
+      <w:r/>
+    </w:p>
+    <w:p>
+      <w:pPr>
+        <w:pStyle w:val="PlainText"/>
+      </w:pPr>
+      <w:del w:id="190" w:author="Jenny Fisher" w:date="2016-09-02T13:38:00Z">
+        <w:r>
+          <w:rPr/>
+          <w:delText xml:space="preserve">    </w:delText>
+        </w:r>
+      </w:del>
+      <w:del w:id="191" w:author="Jenny Fisher" w:date="2016-09-02T13:38:00Z">
+        <w:r>
+          <w:rPr/>
+          <w:delText>Biomass burning smoke plumes can lead to enhanced ozone, however this is not always the case.</w:delText>
+        </w:r>
+      </w:del>
+      <w:r/>
+    </w:p>
+    <w:p>
+      <w:pPr>
+        <w:pStyle w:val="PlainText"/>
+        <w:pPrChange w:id="0" w:author="Jenny Fisher" w:date="2016-09-02T13:38:00Z"/>
+      </w:pPr>
+      <w:del w:id="192" w:author="Jenny Fisher" w:date="2016-09-02T13:38:00Z">
+        <w:r>
+          <w:rPr/>
+          <w:delText xml:space="preserve">    </w:delText>
+        </w:r>
+      </w:del>
+      <w:del w:id="193" w:author="Jenny Fisher" w:date="2016-09-02T13:38:00Z">
+        <w:r>
+          <w:rPr/>
+          <w:delText xml:space="preserve">Due to the chance of smoke plume influence on STT characterisation, events which occur </w:delText>
+        </w:r>
+      </w:del>
+      <w:r>
+        <w:rPr/>
+        <w:t xml:space="preserve">near smoke plumes </w:t>
+      </w:r>
+      <w:del w:id="194" w:author="Jenny Fisher" w:date="2016-09-02T13:39:00Z">
+        <w:r>
+          <w:rPr/>
+          <w:delText>are flagged and not included in STT flux calculations</w:delText>
+        </w:r>
+      </w:del>
+      <w:ins w:id="195" w:author="Jenny Fisher" w:date="2016-09-02T13:39:00Z">
+        <w:r>
+          <w:rPr/>
+          <w:t>but do not exclude them from our final dataset</w:t>
+        </w:r>
+      </w:ins>
+      <w:r>
+        <w:rPr/>
+        <w:t>.</w:t>
+      </w:r>
+      <w:r/>
+    </w:p>
+    <w:p>
+      <w:pPr>
+        <w:pStyle w:val="PlainText"/>
+      </w:pPr>
+      <w:r>
+        <w:rPr/>
+        <w:t xml:space="preserve">    </w:t>
+      </w:r>
+      <w:r/>
+    </w:p>
+    <w:p>
+      <w:pPr>
+        <w:pStyle w:val="PlainText"/>
+        <w:pPrChange w:id="0" w:author="Jenny Fisher" w:date="2016-09-02T13:39:00Z"/>
+      </w:pPr>
+      <w:r>
+        <w:rPr/>
+        <w:t xml:space="preserve"> </w:t>
+      </w:r>
+      <w:del w:id="196" w:author="Jenny Fisher" w:date="2016-09-02T13:39:00Z">
+        <w:r>
+          <w:rPr/>
+          <w:delText xml:space="preserve">   </w:delText>
+        </w:r>
+      </w:del>
+      <w:del w:id="197" w:author="Jenny Fisher" w:date="2016-09-02T13:39:00Z">
+        <w:r>
+          <w:rPr/>
+          <w:delText>Removal of any p</w:delText>
+        </w:r>
+      </w:del>
+      <w:ins w:id="198" w:author="Jenny Fisher" w:date="2016-09-02T13:39:00Z">
+        <w:r>
+          <w:rPr/>
+          <w:t>P</w:t>
+        </w:r>
+      </w:ins>
+      <w:r>
+        <w:rPr/>
+        <w:t xml:space="preserve">ossible </w:t>
+      </w:r>
+      <w:del w:id="199" w:author="Jenny Fisher" w:date="2016-09-02T13:39:00Z">
+        <w:r>
+          <w:rPr/>
+          <w:delText xml:space="preserve">influence from </w:delText>
+        </w:r>
+      </w:del>
+      <w:r>
+        <w:rPr/>
+        <w:t xml:space="preserve">biomass burning </w:t>
+      </w:r>
+      <w:del w:id="200" w:author="Jenny Fisher" w:date="2016-09-02T13:39:00Z">
+        <w:r>
+          <w:rPr/>
+          <w:delText xml:space="preserve">smoke plumes </w:delText>
+        </w:r>
+      </w:del>
+      <w:ins w:id="201" w:author="Jenny Fisher" w:date="2016-09-02T13:39:00Z">
+        <w:r>
+          <w:rPr/>
+          <w:t xml:space="preserve">influence </w:t>
+        </w:r>
+      </w:ins>
+      <w:r>
+        <w:rPr/>
+        <w:t xml:space="preserve">is </w:t>
+      </w:r>
+      <w:del w:id="202" w:author="Jenny Fisher" w:date="2016-09-02T13:39:00Z">
+        <w:r>
+          <w:rPr/>
+          <w:delText>performed by detection of smoke plumes through global CO measurements.</w:delText>
+        </w:r>
+      </w:del>
+      <w:r/>
+    </w:p>
+    <w:p>
+      <w:pPr>
+        <w:pStyle w:val="PlainText"/>
+      </w:pPr>
+      <w:del w:id="203" w:author="Jenny Fisher" w:date="2016-09-02T13:39:00Z">
+        <w:r>
+          <w:rPr/>
+          <w:delText xml:space="preserve">    </w:delText>
+        </w:r>
+      </w:del>
+      <w:del w:id="204" w:author="Jenny Fisher" w:date="2016-09-02T13:39:00Z">
+        <w:r>
+          <w:rPr/>
+          <w:delText xml:space="preserve">Here we </w:delText>
+        </w:r>
+      </w:del>
+      <w:r>
+        <w:rPr/>
+        <w:t>identif</w:t>
+      </w:r>
+      <w:ins w:id="205" w:author="Jenny Fisher" w:date="2016-09-02T13:39:00Z">
+        <w:r>
+          <w:rPr/>
+          <w:t>ied</w:t>
+        </w:r>
+      </w:ins>
+      <w:del w:id="206" w:author="Jenny Fisher" w:date="2016-09-02T13:39:00Z">
+        <w:r>
+          <w:rPr/>
+          <w:delText>y</w:delText>
+        </w:r>
+      </w:del>
+      <w:r>
+        <w:rPr/>
+        <w:t xml:space="preserve"> </w:t>
+      </w:r>
+      <w:ins w:id="207" w:author="Jenny Fisher" w:date="2016-09-02T13:40:00Z">
+        <w:r>
+          <w:rPr/>
+          <w:t xml:space="preserve">using </w:t>
+        </w:r>
+      </w:ins>
+      <w:del w:id="208" w:author="Jenny Fisher" w:date="2016-09-02T13:40:00Z">
+        <w:r>
+          <w:rPr/>
+          <w:delText xml:space="preserve">transported smoke plumes through </w:delText>
+        </w:r>
+      </w:del>
+      <w:ins w:id="209" w:author="Jenny Fisher" w:date="2016-09-02T13:40:00Z">
+        <w:r>
+          <w:rPr/>
+          <w:t xml:space="preserve">satellite observations of </w:t>
+        </w:r>
+      </w:ins>
+      <w:del w:id="210" w:author="Jenny Fisher" w:date="2016-09-02T13:40:00Z">
+        <w:r>
+          <w:rPr/>
+          <w:delText xml:space="preserve">enhanced </w:delText>
+        </w:r>
+      </w:del>
+      <w:r>
+        <w:rPr/>
+        <w:t xml:space="preserve">carbon monoxide (CO) </w:t>
+      </w:r>
+      <w:ins w:id="211" w:author="Jenny Fisher" w:date="2016-09-02T13:40:00Z">
+        <w:r>
+          <w:rPr/>
+          <w:t>from the AIRS (Atmospheric Infrared Sounder) instrument on board the Aqua satellite \citep{AIRS3STD}.</w:t>
+        </w:r>
+      </w:ins>
+      <w:del w:id="212" w:author="Jenny Fisher" w:date="2016-09-02T13:40:00Z">
+        <w:r>
+          <w:rPr/>
+          <w:delText>levels.</w:delText>
+        </w:r>
+      </w:del>
+      <w:r/>
+    </w:p>
+    <w:p>
+      <w:pPr>
+        <w:pStyle w:val="PlainText"/>
+      </w:pPr>
+      <w:r>
+        <w:rPr/>
+        <w:t xml:space="preserve">    </w:t>
+      </w:r>
+      <w:r>
+        <w:rPr/>
+        <w:t xml:space="preserve">CO </w:t>
+      </w:r>
+      <w:ins w:id="213" w:author="Jenny Fisher" w:date="2016-09-02T13:40:00Z">
+        <w:r>
+          <w:rPr/>
+          <w:t xml:space="preserve">is emitted during incomplete combustion and is </w:t>
+        </w:r>
+      </w:ins>
+      <w:del w:id="214" w:author="Jenny Fisher" w:date="2016-09-02T13:41:00Z">
+        <w:r>
+          <w:rPr/>
+          <w:delText xml:space="preserve">has a long enough lifetime to be </w:delText>
+        </w:r>
+      </w:del>
+      <w:r>
+        <w:rPr/>
+        <w:t xml:space="preserve">an effective tracer of </w:t>
+      </w:r>
+      <w:ins w:id="215" w:author="Jenny Fisher" w:date="2016-09-02T13:41:00Z">
+        <w:r>
+          <w:rPr/>
+          <w:t xml:space="preserve">long-range </w:t>
+        </w:r>
+      </w:ins>
+      <w:r>
+        <w:rPr/>
+        <w:t>transport</w:t>
+      </w:r>
+      <w:ins w:id="216" w:author="Jenny Fisher" w:date="2016-09-02T13:41:00Z">
+        <w:r>
+          <w:rPr/>
+          <w:t xml:space="preserve"> due to its long </w:t>
+        </w:r>
+      </w:ins>
+      <w:ins w:id="217" w:author="Jenny Fisher" w:date="2016-09-02T13:41:00Z">
+        <w:commentRangeStart w:id="79"/>
+        <w:r>
+          <w:rPr/>
+          <w:t>lifetime</w:t>
+        </w:r>
+      </w:ins>
+      <w:r>
+        <w:rPr/>
+      </w:r>
+      <w:commentRangeEnd w:id="79"/>
+      <w:r>
+        <w:commentReference w:id="79"/>
+      </w:r>
+      <w:r>
+        <w:rPr/>
+        <w:t>.</w:t>
+      </w:r>
+      <w:r/>
+    </w:p>
+    <w:p>
+      <w:pPr>
+        <w:pStyle w:val="PlainText"/>
+      </w:pPr>
+      <w:r>
+        <w:rPr/>
+        <w:t xml:space="preserve">    </w:t>
+      </w:r>
+      <w:ins w:id="218" w:author="Jenny Fisher" w:date="2016-09-02T13:41:00Z">
+        <w:r>
+          <w:rPr/>
+          <w:t xml:space="preserve">In the Southern Hemisphere, biomass burning is </w:t>
+        </w:r>
+      </w:ins>
+      <w:del w:id="219" w:author="Jenny Fisher" w:date="2016-09-02T13:41:00Z">
+        <w:r>
+          <w:rPr/>
+          <w:delText>T</w:delText>
+        </w:r>
+      </w:del>
+      <w:ins w:id="220" w:author="Jenny Fisher" w:date="2016-09-02T13:41:00Z">
+        <w:r>
+          <w:rPr/>
+          <w:t>t</w:t>
+        </w:r>
+      </w:ins>
+      <w:r>
+        <w:rPr/>
+        <w:t xml:space="preserve">he primary source of </w:t>
+      </w:r>
+      <w:del w:id="221" w:author="Jenny Fisher" w:date="2016-09-02T13:42:00Z">
+        <w:r>
+          <w:rPr/>
+          <w:delText xml:space="preserve">atmospheric enhancement of </w:delText>
+        </w:r>
+      </w:del>
+      <w:commentRangeStart w:id="80"/>
+      <w:r>
+        <w:rPr/>
+        <w:t>CO</w:t>
+      </w:r>
+      <w:del w:id="222" w:author="Jenny Fisher" w:date="2016-09-02T13:42:00Z">
+        <w:r>
+          <w:rPr/>
+          <w:delText xml:space="preserve"> is fires</w:delText>
+        </w:r>
+      </w:del>
+      <w:r>
+        <w:rPr/>
+      </w:r>
+      <w:commentRangeEnd w:id="80"/>
+      <w:r>
+        <w:commentReference w:id="80"/>
+      </w:r>
+      <w:r>
+        <w:rPr/>
+        <w:t xml:space="preserve">, making CO a good </w:t>
+      </w:r>
+      <w:del w:id="223" w:author="Jenny Fisher" w:date="2016-09-02T13:42:00Z">
+        <w:r>
+          <w:rPr/>
+          <w:delText>indicator of</w:delText>
+        </w:r>
+      </w:del>
+      <w:ins w:id="224" w:author="Jenny Fisher" w:date="2016-09-02T13:42:00Z">
+        <w:r>
+          <w:rPr/>
+          <w:t>proxy for</w:t>
+        </w:r>
+      </w:ins>
+      <w:r>
+        <w:rPr/>
+        <w:t xml:space="preserve"> fire plumes</w:t>
+      </w:r>
+      <w:del w:id="225" w:author="Jenny Fisher" w:date="2016-09-02T13:42:00Z">
+        <w:r>
+          <w:rPr/>
+          <w:delText>.</w:delText>
+        </w:r>
+      </w:del>
+      <w:r/>
+    </w:p>
+    <w:p>
+      <w:pPr>
+        <w:pStyle w:val="PlainText"/>
+      </w:pPr>
+      <w:r>
+        <w:rPr/>
+        <w:t xml:space="preserve"> </w:t>
+      </w:r>
+      <w:del w:id="226" w:author="Jenny Fisher" w:date="2016-09-02T13:42:00Z">
+        <w:r>
+          <w:rPr/>
+          <w:delText xml:space="preserve">   </w:delText>
+        </w:r>
+      </w:del>
+      <w:del w:id="227" w:author="Jenny Fisher" w:date="2016-09-02T13:42:00Z">
+        <w:r>
+          <w:rPr/>
+          <w:delText xml:space="preserve">Using high CO levels as a proxy for smoke plumes is a well established method </w:delText>
+        </w:r>
+      </w:del>
+      <w:r>
+        <w:rPr/>
+        <w:t>(eg: \citet{Edwards2003,Sinha2004,Edwards2006,Mari2008}).</w:t>
+      </w:r>
+      <w:r/>
+    </w:p>
+    <w:p>
+      <w:pPr>
+        <w:pStyle w:val="PlainText"/>
+      </w:pPr>
+      <w:r>
+        <w:rPr/>
+      </w:r>
+      <w:r/>
+    </w:p>
+    <w:p>
+      <w:pPr>
+        <w:pStyle w:val="PlainText"/>
+      </w:pPr>
+      <w:ins w:id="228" w:author="Jenny Fisher" w:date="2016-09-02T13:42:00Z">
+        <w:r>
+          <w:rPr/>
+          <w:tab/>
+        </w:r>
+      </w:ins>
+      <w:ins w:id="229" w:author="Jenny Fisher" w:date="2016-09-02T13:43:00Z">
+        <w:r>
+          <w:rPr/>
+          <w:t xml:space="preserve">To identify possible biomass burning influence, we </w:t>
+        </w:r>
+      </w:ins>
+      <w:del w:id="230" w:author="Jenny Fisher" w:date="2016-09-02T13:42:00Z">
+        <w:r>
+          <w:rPr/>
+          <w:delText xml:space="preserve">    We use data </w:delText>
+        </w:r>
+      </w:del>
+      <w:del w:id="231" w:author="Jenny Fisher" w:date="2016-09-02T13:40:00Z">
+        <w:r>
+          <w:rPr/>
+          <w:delText>from the AIRS (Atmospheric Infrared Sounder) instrument on board the Aqua satellite \citep{AIRS3STD}.</w:delText>
+        </w:r>
+      </w:del>
+      <w:r/>
+    </w:p>
+    <w:p>
+      <w:pPr>
+        <w:pStyle w:val="PlainText"/>
+      </w:pPr>
+      <w:del w:id="232" w:author="Jenny Fisher" w:date="2016-09-02T13:42:00Z">
+        <w:r>
+          <w:rPr/>
+          <w:delText xml:space="preserve">    </w:delText>
+        </w:r>
+      </w:del>
+      <w:del w:id="233" w:author="Jenny Fisher" w:date="2016-09-02T13:43:00Z">
+        <w:r>
+          <w:rPr/>
+          <w:delText xml:space="preserve">A </w:delText>
+        </w:r>
+      </w:del>
+      <w:r>
+        <w:rPr/>
+        <w:t>visual</w:t>
+      </w:r>
+      <w:ins w:id="234" w:author="Jenny Fisher" w:date="2016-09-02T13:43:00Z">
+        <w:r>
+          <w:rPr/>
+          <w:t>ly</w:t>
+        </w:r>
+      </w:ins>
+      <w:r>
+        <w:rPr/>
+        <w:t xml:space="preserve"> </w:t>
+      </w:r>
+      <w:del w:id="235" w:author="Jenny Fisher" w:date="2016-09-02T13:43:00Z">
+        <w:r>
+          <w:rPr/>
+          <w:delText xml:space="preserve">inspection </w:delText>
+        </w:r>
+      </w:del>
+      <w:ins w:id="236" w:author="Jenny Fisher" w:date="2016-09-02T13:43:00Z">
+        <w:r>
+          <w:rPr/>
+          <w:t xml:space="preserve">inspected </w:t>
+        </w:r>
+      </w:ins>
+      <w:del w:id="237" w:author="Jenny Fisher" w:date="2016-09-02T13:43:00Z">
+        <w:r>
+          <w:rPr/>
+          <w:delText xml:space="preserve">of </w:delText>
+        </w:r>
+      </w:del>
+      <w:r>
+        <w:rPr/>
+        <w:t>AIRS</w:t>
+      </w:r>
+      <w:del w:id="238" w:author="Jenny Fisher" w:date="2016-09-02T13:43:00Z">
+        <w:r>
+          <w:rPr/>
+          <w:delText>'</w:delText>
+        </w:r>
+      </w:del>
+      <w:r>
+        <w:rPr/>
+        <w:t xml:space="preserve"> vertical columns </w:t>
+      </w:r>
+      <w:del w:id="239" w:author="Jenny Fisher" w:date="2016-09-02T13:43:00Z">
+        <w:r>
+          <w:rPr/>
+          <w:delText xml:space="preserve">of </w:delText>
+        </w:r>
+      </w:del>
+      <w:r>
+        <w:rPr/>
+        <w:t xml:space="preserve">CO </w:t>
+      </w:r>
+      <w:del w:id="240" w:author="Jenny Fisher" w:date="2016-09-02T13:43:00Z">
+        <w:r>
+          <w:rPr/>
+          <w:delText xml:space="preserve">over the Southern Hemisphere is performed in order to exclude events with possible smoke influence at </w:delText>
+        </w:r>
+      </w:del>
+      <w:ins w:id="241" w:author="Jenny Fisher" w:date="2016-09-02T13:43:00Z">
+        <w:r>
+          <w:rPr/>
+          <w:t xml:space="preserve">in the vicinity of </w:t>
+        </w:r>
+      </w:ins>
+      <w:r>
+        <w:rPr/>
+        <w:t xml:space="preserve">our three </w:t>
+      </w:r>
+      <w:ins w:id="242" w:author="Jenny Fisher" w:date="2016-09-02T13:43:00Z">
+        <w:r>
+          <w:rPr/>
+          <w:t xml:space="preserve">measurement </w:t>
+        </w:r>
+      </w:ins>
+      <w:r>
+        <w:rPr/>
+        <w:t>sites</w:t>
+      </w:r>
+      <w:ins w:id="243" w:author="Jenny Fisher" w:date="2016-09-02T13:43:00Z">
+        <w:r>
+          <w:rPr/>
+          <w:t xml:space="preserve"> for all dates with detected STT events</w:t>
+        </w:r>
+      </w:ins>
+      <w:r>
+        <w:rPr/>
+        <w:t>.</w:t>
+      </w:r>
+      <w:r/>
+    </w:p>
+    <w:p>
+      <w:pPr>
+        <w:pStyle w:val="PlainText"/>
+      </w:pPr>
+      <w:r>
+        <w:rPr/>
+        <w:t xml:space="preserve">    </w:t>
+      </w:r>
+      <w:r>
+        <w:rPr/>
+        <w:t xml:space="preserve">We diagnose smoke plumes </w:t>
+      </w:r>
+      <w:del w:id="244" w:author="Jenny Fisher" w:date="2016-09-02T13:44:00Z">
+        <w:r>
+          <w:rPr/>
+          <w:delText xml:space="preserve">where </w:delText>
+        </w:r>
+      </w:del>
+      <w:ins w:id="245" w:author="Jenny Fisher" w:date="2016-09-02T13:44:00Z">
+        <w:r>
+          <w:rPr/>
+          <w:t xml:space="preserve">as areas with </w:t>
+        </w:r>
+      </w:ins>
+      <w:del w:id="246" w:author="Jenny Fisher" w:date="2016-09-02T13:44:00Z">
+        <w:r>
+          <w:rPr/>
+          <w:delText xml:space="preserve">high </w:delText>
+        </w:r>
+      </w:del>
+      <w:ins w:id="247" w:author="Jenny Fisher" w:date="2016-09-02T13:44:00Z">
+        <w:r>
+          <w:rPr/>
+          <w:t>elevated CO columns</w:t>
+        </w:r>
+      </w:ins>
+      <w:ins w:id="248" w:author="Jenny Fisher" w:date="2016-09-02T13:45:00Z">
+        <w:r>
+          <w:rPr/>
+          <w:t xml:space="preserve"> </w:t>
+        </w:r>
+      </w:ins>
+      <w:r>
+        <w:rPr/>
+        <w:t>($\sim 2 \times 10^{18}$ molecules cm$^{-2}$ or higher)</w:t>
+      </w:r>
+      <w:ins w:id="249" w:author="Jenny Fisher" w:date="2016-09-02T13:45:00Z">
+        <w:r>
+          <w:rPr/>
+          <w:t>,</w:t>
+        </w:r>
+      </w:ins>
+      <w:r>
+        <w:rPr/>
+        <w:t xml:space="preserve"> </w:t>
+      </w:r>
+      <w:del w:id="250" w:author="Jenny Fisher" w:date="2016-09-02T13:45:00Z">
+        <w:r>
+          <w:rPr/>
+          <w:delText xml:space="preserve">CO columns appear </w:delText>
+        </w:r>
+      </w:del>
+      <w:r>
+        <w:rPr/>
+        <w:t xml:space="preserve">and </w:t>
+      </w:r>
+      <w:ins w:id="251" w:author="Jenny Fisher" w:date="2016-09-02T13:45:00Z">
+        <w:r>
+          <w:rPr/>
+          <w:t xml:space="preserve">flag any </w:t>
+        </w:r>
+      </w:ins>
+      <w:del w:id="252" w:author="Jenny Fisher" w:date="2016-09-02T13:45:00Z">
+        <w:r>
+          <w:rPr/>
+          <w:delText xml:space="preserve">when these occur near our sites during a </w:delText>
+        </w:r>
+      </w:del>
+      <w:r>
+        <w:rPr/>
+        <w:t xml:space="preserve">sonde-detected </w:t>
+      </w:r>
+      <w:del w:id="253" w:author="Jenny Fisher" w:date="2016-09-02T13:45:00Z">
+        <w:r>
+          <w:rPr/>
+          <w:delText xml:space="preserve">ozone </w:delText>
+        </w:r>
+      </w:del>
+      <w:ins w:id="254" w:author="Jenny Fisher" w:date="2016-09-02T13:45:00Z">
+        <w:r>
+          <w:rPr/>
+          <w:t xml:space="preserve">STT </w:t>
+        </w:r>
+      </w:ins>
+      <w:r>
+        <w:rPr/>
+        <w:t>event</w:t>
+      </w:r>
+      <w:del w:id="255" w:author="Jenny Fisher" w:date="2016-09-02T13:45:00Z">
+        <w:r>
+          <w:rPr/>
+          <w:delText>, the event is flagged</w:delText>
+        </w:r>
+      </w:del>
+      <w:ins w:id="256" w:author="Jenny Fisher" w:date="2016-09-02T13:45:00Z">
+        <w:r>
+          <w:rPr/>
+          <w:t xml:space="preserve"> that occurs near a smoke plume</w:t>
+        </w:r>
+      </w:ins>
+      <w:r>
+        <w:rPr/>
+        <w:t>.</w:t>
+      </w:r>
+      <w:r/>
+    </w:p>
+    <w:p>
+      <w:pPr>
+        <w:pStyle w:val="PlainText"/>
+      </w:pPr>
+      <w:r>
+        <w:rPr/>
+      </w:r>
+      <w:r/>
+    </w:p>
+    <w:p>
+      <w:pPr>
+        <w:pStyle w:val="PlainText"/>
+        <w:pPrChange w:id="0" w:author="Jenny Fisher" w:date="2016-09-02T13:47:00Z"/>
+      </w:pPr>
+      <w:r>
+        <w:rPr/>
+        <w:t xml:space="preserve">    </w:t>
+      </w:r>
+      <w:r>
+        <w:rPr/>
+        <w:t>Figure \ref{fig:excludedeg}</w:t>
+      </w:r>
+      <w:ins w:id="257" w:author="Jenny Fisher" w:date="2016-09-02T13:46:00Z">
+        <w:r>
+          <w:rPr/>
+          <w:t xml:space="preserve"> contrasts two days with and without signs of biomass burning influence near the Melbourne site</w:t>
+        </w:r>
+      </w:ins>
+      <w:ins w:id="258" w:author="Jenny Fisher" w:date="2016-09-02T13:47:00Z">
+        <w:r>
+          <w:rPr/>
+          <w:t xml:space="preserve"> (</w:t>
+        </w:r>
+      </w:ins>
+      <w:ins w:id="259" w:author="Jenny Fisher" w:date="2016-09-02T13:54:00Z">
+        <w:r>
+          <w:rPr/>
+          <w:t>purple</w:t>
+        </w:r>
+      </w:ins>
+      <w:ins w:id="260" w:author="Jenny Fisher" w:date="2016-09-02T13:47:00Z">
+        <w:r>
+          <w:rPr/>
+          <w:t xml:space="preserve"> circle)</w:t>
+        </w:r>
+      </w:ins>
+      <w:ins w:id="261" w:author="Jenny Fisher" w:date="2016-09-02T13:46:00Z">
+        <w:r>
+          <w:rPr/>
+          <w:t xml:space="preserve">. 17 October 2007 </w:t>
+        </w:r>
+      </w:ins>
+      <w:r>
+        <w:rPr/>
+        <w:t xml:space="preserve">(top) shows a day where </w:t>
+      </w:r>
+      <w:ins w:id="262" w:author="Jenny Fisher" w:date="2016-09-02T13:47:00Z">
+        <w:r>
+          <w:rPr/>
+          <w:t>elevated CO suggests the site may have been influenced by</w:t>
+        </w:r>
+      </w:ins>
+      <w:del w:id="263" w:author="Jenny Fisher" w:date="2016-09-02T13:47:00Z">
+        <w:r>
+          <w:rPr/>
+          <w:delText xml:space="preserve">smoke plumes are near the Melbourne sonde launch site on the day of a detected event. </w:delText>
+        </w:r>
+      </w:del>
+      <w:r/>
+    </w:p>
+    <w:p>
+      <w:pPr>
+        <w:pStyle w:val="PlainText"/>
+      </w:pPr>
+      <w:del w:id="264" w:author="Jenny Fisher" w:date="2016-09-02T13:47:00Z">
+        <w:r>
+          <w:rPr/>
+          <w:delText xml:space="preserve">    </w:delText>
+        </w:r>
+      </w:del>
+      <w:del w:id="265" w:author="Jenny Fisher" w:date="2016-09-02T13:47:00Z">
+        <w:r>
+          <w:rPr/>
+          <w:delText>An event preliminarily detected on this day through the ozonesonde data is flagged as possibly due to fire.</w:delText>
+        </w:r>
+      </w:del>
+      <w:r/>
+    </w:p>
+    <w:p>
+      <w:pPr>
+        <w:pStyle w:val="PlainText"/>
+      </w:pPr>
+      <w:del w:id="266" w:author="Jenny Fisher" w:date="2016-09-02T13:47:00Z">
+        <w:r>
+          <w:rPr/>
+          <w:delText xml:space="preserve">    </w:delText>
+        </w:r>
+      </w:del>
+      <w:del w:id="267" w:author="Jenny Fisher" w:date="2016-09-02T13:47:00Z">
+        <w:r>
+          <w:rPr/>
+          <w:delText>In the figure elevated CO levels can be seen over Australia, likely due to</w:delText>
+        </w:r>
+      </w:del>
+      <w:r>
+        <w:rPr/>
+        <w:t xml:space="preserve"> long-range transport from African and/or South American biomass burning.</w:t>
+      </w:r>
+      <w:r/>
+    </w:p>
+    <w:p>
+      <w:pPr>
+        <w:pStyle w:val="PlainText"/>
+      </w:pPr>
+      <w:r>
+        <w:rPr/>
+        <w:t xml:space="preserve"> </w:t>
+      </w:r>
+      <w:del w:id="268" w:author="Jenny Fisher" w:date="2016-09-02T13:48:00Z">
+        <w:r>
+          <w:rPr/>
+          <w:delText xml:space="preserve">   </w:delText>
+        </w:r>
+      </w:del>
+      <w:ins w:id="269" w:author="Jenny Fisher" w:date="2016-09-02T13:48:00Z">
+        <w:r>
+          <w:rPr/>
+          <w:t xml:space="preserve">In contrast, on 3 February 2006 </w:t>
+        </w:r>
+      </w:ins>
+      <w:del w:id="270" w:author="Jenny Fisher" w:date="2016-09-02T13:48:00Z">
+        <w:r>
+          <w:rPr/>
+          <w:delText>This day can be contrasted with the example in figure \ref{fig:excludedeg}</w:delText>
+        </w:r>
+      </w:del>
+      <w:r>
+        <w:rPr/>
+        <w:t xml:space="preserve">(bottom) </w:t>
+      </w:r>
+      <w:del w:id="271" w:author="Jenny Fisher" w:date="2016-09-02T13:48:00Z">
+        <w:r>
+          <w:rPr/>
+          <w:delText xml:space="preserve">where low </w:delText>
+        </w:r>
+      </w:del>
+      <w:r>
+        <w:rPr/>
+        <w:t xml:space="preserve">CO </w:t>
+      </w:r>
+      <w:del w:id="272" w:author="Jenny Fisher" w:date="2016-09-02T13:48:00Z">
+        <w:r>
+          <w:rPr/>
+          <w:delText xml:space="preserve">levels are observed over the </w:delText>
+        </w:r>
+      </w:del>
+      <w:ins w:id="273" w:author="Jenny Fisher" w:date="2016-09-02T13:48:00Z">
+        <w:r>
+          <w:rPr/>
+          <w:t>columns across the Southern Hemisphere show no influence from biomass burning</w:t>
+        </w:r>
+      </w:ins>
+      <w:del w:id="274" w:author="Jenny Fisher" w:date="2016-09-02T13:48:00Z">
+        <w:r>
+          <w:rPr/>
+          <w:delText>entire Southern Hemisphere</w:delText>
+        </w:r>
+      </w:del>
+      <w:r>
+        <w:rPr/>
+        <w:t>.</w:t>
+      </w:r>
+      <w:r/>
+    </w:p>
+    <w:p>
+      <w:pPr>
+        <w:pStyle w:val="PlainText"/>
+        <w:pPrChange w:id="0" w:author="Jenny Fisher" w:date="2016-09-02T13:51:00Z"/>
+      </w:pPr>
+      <w:r>
+        <w:rPr/>
+        <w:t xml:space="preserve">    </w:t>
+      </w:r>
+      <w:r>
+        <w:rPr/>
+        <w:t xml:space="preserve">We screened all days </w:t>
+      </w:r>
+      <w:del w:id="275" w:author="Jenny Fisher" w:date="2016-09-02T13:49:00Z">
+        <w:r>
+          <w:rPr/>
+          <w:delText>at all three sites where an</w:delText>
+        </w:r>
+      </w:del>
+      <w:ins w:id="276" w:author="Jenny Fisher" w:date="2016-09-02T13:49:00Z">
+        <w:r>
+          <w:rPr/>
+          <w:t>with detected</w:t>
+        </w:r>
+      </w:ins>
+      <w:r>
+        <w:rPr/>
+        <w:t xml:space="preserve"> STT event</w:t>
+      </w:r>
+      <w:ins w:id="277" w:author="Jenny Fisher" w:date="2016-09-02T13:49:00Z">
+        <w:r>
+          <w:rPr/>
+          <w:t>s</w:t>
+        </w:r>
+      </w:ins>
+      <w:r>
+        <w:rPr/>
+        <w:t xml:space="preserve"> </w:t>
+      </w:r>
+      <w:del w:id="278" w:author="Jenny Fisher" w:date="2016-09-02T13:50:00Z">
+        <w:r>
+          <w:rPr/>
+          <w:delText xml:space="preserve">is detected </w:delText>
+        </w:r>
+      </w:del>
+      <w:r>
+        <w:rPr/>
+        <w:t xml:space="preserve">except </w:t>
+      </w:r>
+      <w:del w:id="279" w:author="Jenny Fisher" w:date="2016-09-02T13:50:00Z">
+        <w:r>
+          <w:rPr/>
+          <w:delText xml:space="preserve">for </w:delText>
+        </w:r>
+      </w:del>
+      <w:r>
+        <w:rPr/>
+        <w:t xml:space="preserve">one event </w:t>
+      </w:r>
+      <w:del w:id="280" w:author="Jenny Fisher" w:date="2016-09-02T13:50:00Z">
+        <w:r>
+          <w:rPr/>
+          <w:delText xml:space="preserve">that coincided with </w:delText>
+        </w:r>
+      </w:del>
+      <w:ins w:id="281" w:author="Jenny Fisher" w:date="2016-09-02T13:50:00Z">
+        <w:r>
+          <w:rPr/>
+          <w:t xml:space="preserve">during which </w:t>
+        </w:r>
+      </w:ins>
+      <w:del w:id="282" w:author="Jenny Fisher" w:date="2016-09-02T13:50:00Z">
+        <w:r>
+          <w:rPr/>
+          <w:delText xml:space="preserve">missing </w:delText>
+        </w:r>
+      </w:del>
+      <w:ins w:id="283" w:author="Jenny Fisher" w:date="2016-09-02T13:50:00Z">
+        <w:r>
+          <w:rPr/>
+          <w:t xml:space="preserve">there were no available </w:t>
+        </w:r>
+      </w:ins>
+      <w:r>
+        <w:rPr/>
+        <w:t>AIRS data (</w:t>
+      </w:r>
+      <w:commentRangeStart w:id="81"/>
+      <w:r>
+        <w:rPr/>
+        <w:t>January</w:t>
+      </w:r>
+      <w:r>
+        <w:rPr/>
+      </w:r>
+      <w:commentRangeEnd w:id="81"/>
+      <w:r>
+        <w:commentReference w:id="81"/>
+      </w:r>
+      <w:r>
+        <w:rPr/>
+        <w:t xml:space="preserve"> 2010)</w:t>
+      </w:r>
+      <w:ins w:id="284" w:author="Jenny Fisher" w:date="2016-09-02T13:50:00Z">
+        <w:r>
+          <w:rPr/>
+          <w:t xml:space="preserve">, and found that biomass burning may have influenced </w:t>
+        </w:r>
+      </w:ins>
+      <w:del w:id="285" w:author="Jenny Fisher" w:date="2016-09-02T13:50:00Z">
+        <w:r>
+          <w:rPr/>
+          <w:delText>.</w:delText>
+        </w:r>
+      </w:del>
+      <w:del w:id="286" w:author="Jenny Fisher" w:date="2016-09-02T13:51:00Z">
+        <w:r>
+          <w:rPr/>
+          <w:delText xml:space="preserve"> </w:delText>
+        </w:r>
+      </w:del>
+      <w:r/>
+    </w:p>
+    <w:p>
+      <w:pPr>
+        <w:pStyle w:val="PlainText"/>
+      </w:pPr>
+      <w:del w:id="287" w:author="Jenny Fisher" w:date="2016-09-02T13:51:00Z">
+        <w:r>
+          <w:rPr/>
+          <w:delText xml:space="preserve">    </w:delText>
+        </w:r>
+      </w:del>
+      <w:del w:id="288" w:author="Jenny Fisher" w:date="2016-09-02T13:51:00Z">
+        <w:r>
+          <w:rPr/>
+          <w:delText xml:space="preserve">We flagged 15 of 72 </w:delText>
+        </w:r>
+      </w:del>
+      <w:ins w:id="289" w:author="Jenny Fisher" w:date="2016-09-02T13:51:00Z">
+        <w:r>
+          <w:rPr/>
+          <w:t xml:space="preserve">21\% of </w:t>
+        </w:r>
+      </w:ins>
+      <w:r>
+        <w:rPr/>
+        <w:t>events over Melbourne</w:t>
+      </w:r>
+      <w:ins w:id="290" w:author="Jenny Fisher" w:date="2016-09-02T13:51:00Z">
+        <w:r>
+          <w:rPr/>
+          <w:t xml:space="preserve"> and</w:t>
+        </w:r>
+      </w:ins>
+      <w:del w:id="291" w:author="Jenny Fisher" w:date="2016-09-02T13:51:00Z">
+        <w:r>
+          <w:rPr/>
+          <w:delText>,</w:delText>
+        </w:r>
+      </w:del>
+      <w:r>
+        <w:rPr/>
+        <w:t xml:space="preserve"> </w:t>
+      </w:r>
+      <w:del w:id="292" w:author="Jenny Fisher" w:date="2016-09-02T13:51:00Z">
+        <w:r>
+          <w:rPr/>
+          <w:delText xml:space="preserve">8 of 48 </w:delText>
+        </w:r>
+      </w:del>
+      <w:ins w:id="293" w:author="Jenny Fisher" w:date="2016-09-02T13:51:00Z">
+        <w:r>
+          <w:rPr/>
+          <w:t xml:space="preserve">17\% of </w:t>
+        </w:r>
+      </w:ins>
+      <w:r>
+        <w:rPr/>
+        <w:t>events over Macquarie island</w:t>
+      </w:r>
+      <w:ins w:id="294" w:author="Jenny Fisher" w:date="2016-09-02T13:51:00Z">
+        <w:r>
+          <w:rPr/>
+          <w:t>.</w:t>
+        </w:r>
+      </w:ins>
+      <w:del w:id="295" w:author="Jenny Fisher" w:date="2016-09-02T13:51:00Z">
+        <w:r>
+          <w:rPr/>
+          <w:delText>,</w:delText>
+        </w:r>
+      </w:del>
+      <w:r>
+        <w:rPr/>
+        <w:t xml:space="preserve"> </w:t>
+      </w:r>
+      <w:ins w:id="296" w:author="Jenny Fisher" w:date="2016-09-02T13:54:00Z">
+        <w:r>
+          <w:rPr/>
+          <w:t>These events are flagged in the following sections</w:t>
+        </w:r>
+      </w:ins>
+      <w:ins w:id="297" w:author="Jenny Fisher" w:date="2016-09-02T13:56:00Z">
+        <w:r>
+          <w:rPr/>
+          <w:t>, and are not used in our calculation of total STT flux</w:t>
+        </w:r>
+      </w:ins>
+      <w:ins w:id="298" w:author="Jenny Fisher" w:date="2016-09-02T13:54:00Z">
+        <w:r>
+          <w:rPr/>
+          <w:t>.</w:t>
+        </w:r>
+      </w:ins>
+      <w:del w:id="299" w:author="Jenny Fisher" w:date="2016-09-02T13:52:00Z">
+        <w:r>
+          <w:rPr/>
+          <w:delText>and none from 45 over Davis.</w:delText>
+        </w:r>
+      </w:del>
+      <w:r/>
+    </w:p>
+    <w:p>
+      <w:pPr>
+        <w:pStyle w:val="PlainText"/>
+      </w:pPr>
+      <w:r>
+        <w:rPr/>
+        <w:t xml:space="preserve">    </w:t>
+      </w:r>
+      <w:commentRangeStart w:id="82"/>
+      <w:r>
+        <w:rPr/>
+        <w:t xml:space="preserve">Nearly all </w:t>
+      </w:r>
+      <w:r>
+        <w:rPr/>
+      </w:r>
+      <w:commentRangeEnd w:id="82"/>
+      <w:r>
+        <w:commentReference w:id="82"/>
+      </w:r>
+      <w:r>
+        <w:rPr/>
+        <w:t xml:space="preserve">of the flagged events occur within the </w:t>
+      </w:r>
+      <w:ins w:id="300" w:author="Jenny Fisher" w:date="2016-09-02T13:53:00Z">
+        <w:r>
+          <w:rPr/>
+          <w:t xml:space="preserve">Southern Hemisphere </w:t>
+        </w:r>
+      </w:ins>
+      <w:commentRangeStart w:id="83"/>
+      <w:r>
+        <w:rPr/>
+        <w:t>burning season</w:t>
+      </w:r>
+      <w:del w:id="301" w:author="Jenny Fisher" w:date="2016-09-02T13:53:00Z">
+        <w:r>
+          <w:rPr/>
+          <w:delText xml:space="preserve"> of the Southern Hemisphere</w:delText>
+        </w:r>
+      </w:del>
+      <w:r>
+        <w:rPr/>
+      </w:r>
+      <w:commentRangeEnd w:id="83"/>
+      <w:r>
+        <w:commentReference w:id="83"/>
+      </w:r>
+      <w:r>
+        <w:rPr/>
+        <w:t>.</w:t>
+      </w:r>
+      <w:ins w:id="302" w:author="Jenny Fisher" w:date="2016-09-02T13:53:00Z">
+        <w:r>
+          <w:rPr/>
+          <w:t xml:space="preserve"> No events at Davis were influenced by smoke transport.</w:t>
+        </w:r>
+      </w:ins>
+      <w:r/>
+    </w:p>
+    <w:p>
+      <w:pPr>
+        <w:pStyle w:val="PlainText"/>
+      </w:pPr>
+      <w:r>
+        <w:rPr/>
+      </w:r>
+      <w:r/>
+    </w:p>
+    <w:p>
+      <w:pPr>
+        <w:pStyle w:val="PlainText"/>
+      </w:pPr>
+      <w:r>
+        <w:rPr/>
+        <w:t xml:space="preserve">    </w:t>
+      </w:r>
+      <w:r/>
+    </w:p>
+    <w:p>
+      <w:pPr>
+        <w:pStyle w:val="PlainText"/>
+      </w:pPr>
+      <w:r>
+        <w:rPr/>
+        <w:t xml:space="preserve">    </w:t>
+      </w:r>
+      <w:r>
+        <w:rPr/>
+        <w:t>\begin{figure}[!htbp]</w:t>
+      </w:r>
+      <w:r/>
+    </w:p>
+    <w:p>
+      <w:pPr>
+        <w:pStyle w:val="PlainText"/>
+      </w:pPr>
+      <w:r>
+        <w:rPr/>
+        <w:t xml:space="preserve">      </w:t>
+      </w:r>
+      <w:r>
+        <w:rPr/>
+        <w:t>\includegraphics[width=\textwidth]{figures/AIRS_compare.png}</w:t>
+      </w:r>
+      <w:r/>
+    </w:p>
+    <w:p>
+      <w:pPr>
+        <w:pStyle w:val="PlainText"/>
+      </w:pPr>
+      <w:r>
+        <w:rPr/>
+        <w:t xml:space="preserve">      </w:t>
+      </w:r>
+      <w:r>
+        <w:rPr/>
+        <w:t>\caption{</w:t>
+      </w:r>
+      <w:del w:id="303" w:author="Jenny Fisher" w:date="2016-09-02T13:55:00Z">
+        <w:r>
+          <w:rPr/>
+          <w:delText>AIRS total column CO.</w:delText>
+        </w:r>
+      </w:del>
+      <w:r/>
+    </w:p>
+    <w:p>
+      <w:pPr>
+        <w:pStyle w:val="PlainText"/>
+      </w:pPr>
+      <w:del w:id="304" w:author="Jenny Fisher" w:date="2016-09-02T13:55:00Z">
+        <w:r>
+          <w:rPr/>
+          <w:delText xml:space="preserve">      </w:delText>
+        </w:r>
+      </w:del>
+      <w:ins w:id="305" w:author="Jenny Fisher" w:date="2016-09-02T13:54:00Z">
+        <w:r>
+          <w:rPr/>
+          <w:t>Example detection of biomass burning influence</w:t>
+        </w:r>
+      </w:ins>
+      <w:ins w:id="306" w:author="Jenny Fisher" w:date="2016-09-02T13:55:00Z">
+        <w:r>
+          <w:rPr/>
+          <w:t xml:space="preserve"> using AIRS total column CO</w:t>
+        </w:r>
+      </w:ins>
+      <w:ins w:id="307" w:author="Jenny Fisher" w:date="2016-09-02T13:54:00Z">
+        <w:r>
+          <w:rPr/>
+          <w:t xml:space="preserve">. </w:t>
+        </w:r>
+      </w:ins>
+      <w:r>
+        <w:rPr/>
+        <w:t xml:space="preserve">The top panel (17 October 2007) </w:t>
+      </w:r>
+      <w:del w:id="308" w:author="Jenny Fisher" w:date="2016-09-02T13:54:00Z">
+        <w:r>
+          <w:rPr/>
+          <w:delText xml:space="preserve">is </w:delText>
+        </w:r>
+      </w:del>
+      <w:ins w:id="309" w:author="Jenny Fisher" w:date="2016-09-02T13:54:00Z">
+        <w:r>
+          <w:rPr/>
+          <w:t xml:space="preserve">shows </w:t>
+        </w:r>
+      </w:ins>
+      <w:r>
+        <w:rPr/>
+        <w:t xml:space="preserve">a day when ozone above Melbourne (purple dot) could have been caused by a transported biomass burning plume, and so was </w:t>
+      </w:r>
+      <w:del w:id="310" w:author="Jenny Fisher" w:date="2016-09-02T13:54:00Z">
+        <w:r>
+          <w:rPr/>
+          <w:delText xml:space="preserve">excluded </w:delText>
+        </w:r>
+      </w:del>
+      <w:ins w:id="311" w:author="Jenny Fisher" w:date="2016-09-02T13:54:00Z">
+        <w:r>
+          <w:rPr/>
+          <w:t xml:space="preserve">flagged </w:t>
+        </w:r>
+      </w:ins>
+      <w:del w:id="312" w:author="Jenny Fisher" w:date="2016-09-02T13:55:00Z">
         <w:r>
           <w:rPr/>
           <w:delText xml:space="preserve">from </w:delText>
         </w:r>
       </w:del>
-      <w:ins w:id="180" w:author="Jenny Fisher" w:date="2016-09-02T13:18:00Z">
-        <w:r>
-          <w:rPr/>
-          <w:t xml:space="preserve">above </w:t>
-        </w:r>
-      </w:ins>
-      <w:r>
-        <w:rPr/>
-        <w:t xml:space="preserve">4~km </w:t>
-      </w:r>
-      <w:del w:id="181" w:author="Jenny Fisher" w:date="2016-09-02T13:18:00Z">
-        <w:r>
-          <w:rPr/>
-          <w:delText xml:space="preserve">above the surface to </w:delText>
-        </w:r>
-      </w:del>
-      <w:ins w:id="182" w:author="Jenny Fisher" w:date="2016-09-02T13:18:00Z">
-        <w:r>
-          <w:rPr/>
-          <w:t xml:space="preserve">and within </w:t>
-        </w:r>
-      </w:ins>
-      <w:r>
-        <w:rPr/>
-        <w:t>500~m below the tropopause</w:t>
-      </w:r>
-      <w:del w:id="183" w:author="Jenny Fisher" w:date="2016-09-02T13:18:00Z">
-        <w:r>
-          <w:rPr/>
-          <w:delText xml:space="preserve"> </w:delText>
-        </w:r>
-      </w:del>
-      <w:r>
-        <w:rPr/>
-        <w:t>.</w:t>
-      </w:r>
-      <w:r/>
-    </w:p>
-    <w:p>
-      <w:pPr>
-        <w:pStyle w:val="PlainText"/>
-      </w:pPr>
-      <w:r>
-        <w:rPr/>
-        <w:t xml:space="preserve">    </w:t>
-      </w:r>
-      <w:r>
-        <w:rPr/>
-        <w:t xml:space="preserve">This range removes possible ground pollution </w:t>
-      </w:r>
-      <w:del w:id="184" w:author="Jenny Fisher" w:date="2016-09-02T13:19:00Z">
-        <w:r>
-          <w:rPr/>
-          <w:delText xml:space="preserve">effects </w:delText>
-        </w:r>
-      </w:del>
-      <w:r>
-        <w:rPr/>
-        <w:t xml:space="preserve">as well as </w:t>
-      </w:r>
-      <w:ins w:id="185" w:author="Jenny Fisher" w:date="2016-09-02T13:19:00Z">
-        <w:r>
-          <w:rPr/>
-          <w:t xml:space="preserve">some </w:t>
-        </w:r>
-      </w:ins>
-      <w:r>
-        <w:rPr/>
-        <w:t>local fire smoke plumes which are not likely to ascend above 4~km</w:t>
-      </w:r>
-      <w:r>
-        <w:rPr/>
-        <w:commentReference w:id="71"/>
-      </w:r>
-      <w:r>
-        <w:rPr/>
-        <w:t>, as well as allowing event detection up to 500~m from the tropopause.</w:t>
-      </w:r>
-      <w:r/>
-    </w:p>
-    <w:p>
-      <w:pPr>
-        <w:pStyle w:val="PlainText"/>
-      </w:pPr>
-      <w:r>
-        <w:rPr/>
-        <w:t xml:space="preserve">    </w:t>
-      </w:r>
-      <w:r>
-        <w:rPr/>
-        <w:t xml:space="preserve">Some events, including the storm-caused event examined in figure \ref{fig:Melbourne20050203} are within one kilometer of the tropopause. </w:t>
-      </w:r>
-      <w:r/>
-    </w:p>
-    <w:p>
-      <w:pPr>
-        <w:pStyle w:val="PlainText"/>
-      </w:pPr>
-      <w:r>
-        <w:rPr/>
-        <w:commentReference w:id="72"/>
-      </w:r>
-      <w:r>
-        <w:rPr/>
-        <w:t xml:space="preserve">    </w:t>
-      </w:r>
-      <w:r/>
-    </w:p>
-    <w:p>
-      <w:pPr>
-        <w:pStyle w:val="PlainText"/>
-      </w:pPr>
-      <w:del w:id="186" w:author="Jenny Fisher" w:date="2016-09-02T13:17:00Z">
-        <w:r>
-          <w:rPr/>
-          <w:delText xml:space="preserve">    </w:delText>
-        </w:r>
-      </w:del>
-      <w:del w:id="187" w:author="Jenny Fisher" w:date="2016-09-02T13:17:00Z">
-        <w:r>
-          <w:rPr/>
-          <w:delText>The altitude range used to determine the 99th percentile is set from 2~km up to 1~km below the tropopause.</w:delText>
-        </w:r>
-      </w:del>
-      <w:r/>
-    </w:p>
-    <w:p>
-      <w:pPr>
-        <w:pStyle w:val="PlainText"/>
-      </w:pPr>
-      <w:del w:id="188" w:author="Jenny Fisher" w:date="2016-09-02T13:17:00Z">
-        <w:r>
-          <w:rPr/>
-          <w:delText xml:space="preserve">    </w:delText>
-        </w:r>
-      </w:del>
-      <w:r>
-        <w:rPr/>
-        <w:t>This range removes any anomalous edge effects of the Fourier bandpass filter, as well as discounting the highly variable ozone concentration which occurs near the tropopause.</w:t>
-      </w:r>
-      <w:r>
-        <w:rPr/>
-        <w:commentReference w:id="73"/>
-      </w:r>
-      <w:r/>
-    </w:p>
-    <w:p>
-      <w:pPr>
-        <w:pStyle w:val="PlainText"/>
-      </w:pPr>
-      <w:r>
-        <w:rPr/>
-        <w:t xml:space="preserve">    </w:t>
-      </w:r>
-      <w:r/>
-    </w:p>
-    <w:p>
-      <w:pPr>
-        <w:pStyle w:val="PlainText"/>
-      </w:pPr>
-      <w:r>
-        <w:rPr/>
-        <w:t xml:space="preserve">    </w:t>
-      </w:r>
-      <w:r>
-        <w:rPr/>
-        <w:t>TODO: Check and mention bandpass scale sensitivity.</w:t>
-      </w:r>
-      <w:r/>
-    </w:p>
-    <w:p>
-      <w:pPr>
-        <w:pStyle w:val="PlainText"/>
-      </w:pPr>
-      <w:r>
-        <w:rPr/>
-        <w:t xml:space="preserve">    </w:t>
-      </w:r>
-      <w:r/>
-    </w:p>
-    <w:p>
-      <w:pPr>
-        <w:pStyle w:val="PlainText"/>
-      </w:pPr>
-      <w:r>
-        <w:rPr/>
-        <w:t xml:space="preserve">  </w:t>
-      </w:r>
-      <w:r>
-        <w:rPr/>
-        <w:t>\subsection{</w:t>
-      </w:r>
-      <w:del w:id="189" w:author="Jenny Fisher" w:date="2016-09-02T13:21:00Z">
-        <w:r>
-          <w:rPr/>
-          <w:delText>Removal of b</w:delText>
-        </w:r>
-      </w:del>
-      <w:ins w:id="190" w:author="Jenny Fisher" w:date="2016-09-02T13:21:00Z">
-        <w:r>
-          <w:rPr/>
-          <w:t>B</w:t>
-        </w:r>
-      </w:ins>
-      <w:r>
-        <w:rPr/>
-        <w:t>iomass burning influence</w:t>
-      </w:r>
-      <w:r>
-        <w:rPr/>
-        <w:commentReference w:id="74"/>
-      </w:r>
-      <w:ins w:id="191" w:author="Jenny Fisher" w:date="2016-09-02T13:21:00Z">
-        <w:r>
-          <w:rPr/>
-          <w:t>d events</w:t>
-        </w:r>
-      </w:ins>
-      <w:r>
-        <w:rPr/>
-        <w:t>}</w:t>
-      </w:r>
-      <w:r/>
-    </w:p>
-    <w:p>
-      <w:pPr>
-        <w:pStyle w:val="PlainText"/>
-      </w:pPr>
-      <w:r>
-        <w:rPr/>
-        <w:t xml:space="preserve">    </w:t>
-      </w:r>
-      <w:r/>
-    </w:p>
-    <w:p>
-      <w:pPr>
-        <w:pStyle w:val="PlainText"/>
-      </w:pPr>
-      <w:r>
-        <w:rPr/>
-        <w:t xml:space="preserve">    </w:t>
-      </w:r>
-      <w:ins w:id="192" w:author="Jenny Fisher" w:date="2016-09-02T13:23:00Z">
-        <w:r>
-          <w:rPr/>
-          <w:t xml:space="preserve">The STT detection algorithm described in Section 2.2 assumes all </w:t>
-        </w:r>
-      </w:ins>
-      <w:ins w:id="193" w:author="Jenny Fisher" w:date="2016-09-02T13:24:00Z">
-        <w:r>
-          <w:rPr/>
-          <w:t xml:space="preserve">mid-upper troposphere </w:t>
-        </w:r>
-      </w:ins>
-      <w:ins w:id="194" w:author="Jenny Fisher" w:date="2016-09-02T13:23:00Z">
-        <w:r>
-          <w:rPr/>
-          <w:t xml:space="preserve">ozone perturbations </w:t>
-        </w:r>
-      </w:ins>
-      <w:ins w:id="195" w:author="Jenny Fisher" w:date="2016-09-02T13:24:00Z">
-        <w:r>
-          <w:rPr/>
-          <w:t xml:space="preserve">above the 99th percentile are caused by stratospheric intrusions. </w:t>
-        </w:r>
-      </w:ins>
-      <w:del w:id="196" w:author="Jenny Fisher" w:date="2016-09-02T13:25:00Z">
-        <w:r>
-          <w:rPr/>
-          <w:delText>Other sources of tropospheric ozone profile perturbation need to be analysed and excluded before drawing any conclusions about STTs based on recorded ozone profiles.</w:delText>
-        </w:r>
-      </w:del>
-      <w:ins w:id="197" w:author="Jenny Fisher" w:date="2016-09-02T13:25:00Z">
-        <w:r>
-          <w:rPr/>
-          <w:t xml:space="preserve">In some cases, however, these perturbations may in fact reflect </w:t>
-        </w:r>
-      </w:ins>
-      <w:ins w:id="198" w:author="Jenny Fisher" w:date="2016-09-02T13:26:00Z">
-        <w:r>
-          <w:rPr/>
-          <w:t>ozone production in lofted smoke plumes.</w:t>
-        </w:r>
-      </w:ins>
-      <w:r>
-        <w:rPr/>
-        <w:t xml:space="preserve"> </w:t>
-      </w:r>
-      <w:ins w:id="199" w:author="Jenny Fisher" w:date="2016-09-02T13:29:00Z">
-        <w:r>
-          <w:rPr/>
-          <w:t xml:space="preserve">Biomass burning in southern </w:t>
-        </w:r>
-      </w:ins>
-      <w:ins w:id="200" w:author="Jenny Fisher" w:date="2016-09-02T13:30:00Z">
-        <w:r>
-          <w:rPr/>
-          <w:t>Africa and South America has previously been shown to have a major influence on atmospheric composition in the vicinity of our measurement sites</w:t>
-        </w:r>
-      </w:ins>
-      <w:r>
-        <w:rPr/>
-        <w:commentReference w:id="75"/>
-      </w:r>
-      <w:ins w:id="201" w:author="Jenny Fisher" w:date="2016-09-02T13:31:00Z">
-        <w:r>
-          <w:rPr/>
-          <w:t>, particularly from July to December \citep{Pak2003}.</w:t>
-        </w:r>
-      </w:ins>
-      <w:ins w:id="202" w:author="Jenny Fisher" w:date="2016-09-02T13:32:00Z">
-        <w:r>
-          <w:rPr/>
-          <w:t xml:space="preserve"> On occasion, Australian and Indonesian fires can also reach the mid-high southern latitudes</w:t>
-        </w:r>
-      </w:ins>
-      <w:r>
-        <w:rPr/>
-        <w:commentReference w:id="76"/>
-      </w:r>
-      <w:ins w:id="203" w:author="Jenny Fisher" w:date="2016-09-02T13:32:00Z">
-        <w:r>
-          <w:rPr/>
-          <w:t>.</w:t>
-        </w:r>
-      </w:ins>
-      <w:r/>
-    </w:p>
-    <w:p>
-      <w:pPr>
-        <w:pStyle w:val="PlainText"/>
-      </w:pPr>
-      <w:r>
-        <w:rPr/>
-        <w:t xml:space="preserve">    </w:t>
-      </w:r>
-      <w:del w:id="204" w:author="Jenny Fisher" w:date="2016-09-02T13:26:00Z">
-        <w:r>
-          <w:rPr/>
-          <w:delText>The major possible ozone influence other than STTs in the troposphere above 4~km is smoke plumes from biomass burning.</w:delText>
-        </w:r>
-      </w:del>
-      <w:r/>
-    </w:p>
-    <w:p>
-      <w:pPr>
-        <w:pStyle w:val="PlainText"/>
-      </w:pPr>
-      <w:r>
-        <w:rPr/>
-        <w:t xml:space="preserve">    </w:t>
-      </w:r>
-      <w:r/>
-    </w:p>
-    <w:p>
-      <w:pPr>
-        <w:pStyle w:val="PlainText"/>
-      </w:pPr>
-      <w:r>
-        <w:rPr/>
-        <w:t xml:space="preserve">    </w:t>
-      </w:r>
-      <w:del w:id="205" w:author="Jenny Fisher" w:date="2016-09-02T13:34:00Z">
-        <w:r>
-          <w:rPr/>
-          <w:delText>Ozone production from biomass burning is complex and affected by photochemistry</w:delText>
-        </w:r>
-      </w:del>
-      <w:r>
-        <w:rPr/>
-        <w:commentReference w:id="77"/>
-      </w:r>
-      <w:del w:id="206" w:author="Jenny Fisher" w:date="2016-09-02T13:34:00Z">
-        <w:r>
-          <w:rPr/>
-          <w:delText xml:space="preserve">, fuel nitrogen load, time since emission, and </w:delText>
-        </w:r>
-      </w:del>
-      <w:del w:id="207" w:author="Jenny Fisher" w:date="2016-09-02T13:26:00Z">
-        <w:r>
-          <w:rPr/>
-          <w:delText xml:space="preserve">atmospheric </w:delText>
-        </w:r>
-      </w:del>
-      <w:del w:id="208" w:author="Jenny Fisher" w:date="2016-09-02T13:34:00Z">
-        <w:r>
-          <w:rPr/>
-          <w:delText>plume chemistry</w:delText>
-        </w:r>
-      </w:del>
-      <w:del w:id="209" w:author="Jenny Fisher" w:date="2016-09-02T13:27:00Z">
-        <w:r>
-          <w:rPr/>
-          <w:delText xml:space="preserve"> both during transport and at the point of measurement</w:delText>
-        </w:r>
-      </w:del>
-      <w:del w:id="210" w:author="Jenny Fisher" w:date="2016-09-02T13:34:00Z">
-        <w:r>
-          <w:rPr/>
-          <w:delText>.</w:delText>
-        </w:r>
-      </w:del>
-      <w:r/>
-    </w:p>
-    <w:p>
-      <w:pPr>
-        <w:pStyle w:val="PlainText"/>
-      </w:pPr>
-      <w:r>
-        <w:rPr/>
-        <w:t xml:space="preserve">    </w:t>
-      </w:r>
-      <w:r>
-        <w:rPr/>
-        <w:t>%Ozone precursors include nitrogen oxides ($NO_x = NO + NO_2$) and non methane volatile organic compounds (NMVOCs). % too basic for here..</w:t>
-      </w:r>
-      <w:r/>
-    </w:p>
-    <w:p>
-      <w:pPr>
-        <w:pStyle w:val="PlainText"/>
-      </w:pPr>
-      <w:r>
-        <w:rPr/>
-        <w:t xml:space="preserve">    </w:t>
-      </w:r>
-      <w:r>
-        <w:rPr/>
-        <w:t xml:space="preserve">Large biomass burning events emit substantial </w:t>
-      </w:r>
-      <w:ins w:id="211" w:author="Jenny Fisher" w:date="2016-09-02T13:33:00Z">
-        <w:r>
-          <w:rPr/>
-          <w:t xml:space="preserve">quantities of </w:t>
-        </w:r>
-      </w:ins>
-      <w:r>
-        <w:rPr/>
-        <w:t xml:space="preserve">ozone precursors, some of which are capable of being transported </w:t>
-      </w:r>
-      <w:del w:id="212" w:author="Jenny Fisher" w:date="2016-09-02T13:35:00Z">
-        <w:r>
-          <w:rPr/>
-          <w:delText>far from their origins</w:delText>
-        </w:r>
-      </w:del>
-      <w:ins w:id="213" w:author="Jenny Fisher" w:date="2016-09-02T13:35:00Z">
-        <w:r>
-          <w:rPr/>
-          <w:t xml:space="preserve">long distances </w:t>
-        </w:r>
-      </w:ins>
-      <w:ins w:id="214" w:author="Jenny Fisher" w:date="2016-09-02T13:34:00Z">
-        <w:r>
-          <w:rPr/>
-          <w:t>and driving</w:t>
-        </w:r>
-      </w:ins>
-      <w:del w:id="215" w:author="Jenny Fisher" w:date="2016-09-02T13:34:00Z">
-        <w:r>
-          <w:rPr/>
-          <w:delText>.</w:delText>
-        </w:r>
-      </w:del>
-      <w:r>
-        <w:rPr/>
-        <w:t xml:space="preserve"> </w:t>
-      </w:r>
-      <w:r/>
-    </w:p>
-    <w:p>
-      <w:pPr>
-        <w:pStyle w:val="PlainText"/>
-        <w:pPrChange w:id="0" w:author="Jenny Fisher" w:date="2016-09-02T13:38:00Z"/>
-      </w:pPr>
-      <w:del w:id="216" w:author="Jenny Fisher" w:date="2016-09-02T13:34:00Z">
-        <w:r>
-          <w:rPr/>
-          <w:delText xml:space="preserve">    </w:delText>
-        </w:r>
-      </w:del>
-      <w:del w:id="217" w:author="Jenny Fisher" w:date="2016-09-02T13:34:00Z">
-        <w:r>
-          <w:rPr/>
-          <w:delText xml:space="preserve">Peroxyacetyl Nitrate (PAN) is a reservoir of NO$_x$ which can lead to enhanced </w:delText>
-        </w:r>
-      </w:del>
-      <w:r>
-        <w:rPr/>
-        <w:t xml:space="preserve">ozone </w:t>
-      </w:r>
-      <w:ins w:id="218" w:author="Jenny Fisher" w:date="2016-09-02T13:34:00Z">
-        <w:r>
-          <w:rPr/>
-          <w:t xml:space="preserve">production </w:t>
-        </w:r>
-      </w:ins>
-      <w:r>
-        <w:rPr/>
-        <w:t xml:space="preserve">far from the </w:t>
-      </w:r>
-      <w:ins w:id="219" w:author="Jenny Fisher" w:date="2016-09-02T13:34:00Z">
-        <w:r>
-          <w:rPr/>
-          <w:t xml:space="preserve">fire </w:t>
-        </w:r>
-      </w:ins>
-      <w:r>
-        <w:rPr/>
-        <w:t>source</w:t>
-      </w:r>
-      <w:ins w:id="220" w:author="Jenny Fisher" w:date="2016-09-02T13:34:00Z">
-        <w:r>
-          <w:rPr/>
-          <w:t xml:space="preserve"> </w:t>
-        </w:r>
-      </w:ins>
-      <w:del w:id="221" w:author="Jenny Fisher" w:date="2016-09-02T13:34:00Z">
-        <w:r>
-          <w:rPr/>
-          <w:delText xml:space="preserve"> of a fire </w:delText>
-        </w:r>
-      </w:del>
-      <w:r>
-        <w:rPr/>
-        <w:t>\citep{Jaffe_2012}.</w:t>
-      </w:r>
-      <w:ins w:id="222" w:author="Jenny Fisher" w:date="2016-09-02T13:34:00Z">
-        <w:r>
-          <w:rPr/>
-          <w:t xml:space="preserve"> </w:t>
-        </w:r>
-      </w:ins>
-      <w:ins w:id="223" w:author="Jenny Fisher" w:date="2016-09-02T13:34:00Z">
-        <w:r>
-          <w:rPr/>
-          <w:t xml:space="preserve">Ozone production from biomass burning is complex and affected by </w:t>
-        </w:r>
-      </w:ins>
-      <w:ins w:id="224" w:author="Jenny Fisher" w:date="2016-09-02T13:34:00Z">
-        <w:r>
-          <w:rPr/>
-          <w:t>photochemistry</w:t>
-        </w:r>
-      </w:ins>
-      <w:r>
-        <w:rPr/>
-        <w:commentReference w:id="78"/>
-      </w:r>
-      <w:ins w:id="225" w:author="Jenny Fisher" w:date="2016-09-02T13:34:00Z">
-        <w:r>
-          <w:rPr/>
-          <w:t>, fuel nitrogen load, time since emission, and plume chemistry.</w:t>
-        </w:r>
-      </w:ins>
-      <w:ins w:id="226" w:author="Jenny Fisher" w:date="2016-09-02T13:35:00Z">
-        <w:r>
-          <w:rPr/>
-          <w:t xml:space="preserve"> </w:t>
-        </w:r>
-      </w:ins>
-      <w:ins w:id="227" w:author="Jenny Fisher" w:date="2016-09-02T13:35:00Z">
-        <w:r>
-          <w:rPr/>
-          <w:t xml:space="preserve">While ozone production occurs in some biomass burning plumes, </w:t>
-        </w:r>
-      </w:ins>
-      <w:ins w:id="228" w:author="Jenny Fisher" w:date="2016-09-02T13:37:00Z">
-        <w:r>
-          <w:rPr/>
-          <w:t>this is not always the ca</w:t>
-        </w:r>
-      </w:ins>
-      <w:ins w:id="229" w:author="Jenny Fisher" w:date="2016-09-02T13:37:00Z">
-        <w:r>
-          <w:rPr/>
-          <w:t>s</w:t>
-        </w:r>
-      </w:ins>
-      <w:ins w:id="230" w:author="Jenny Fisher" w:date="2016-09-02T13:38:00Z">
-        <w:r>
-          <w:rPr/>
-          <w:t>e</w:t>
-        </w:r>
-      </w:ins>
-      <w:ins w:id="231" w:author="Jenny Fisher" w:date="2016-09-02T13:35:00Z">
-        <w:r>
-          <w:rPr/>
-          <w:t xml:space="preserve">; therefore ozone perturbations detected during transported smoke events may or may not be </w:t>
-        </w:r>
-      </w:ins>
-      <w:ins w:id="232" w:author="Jenny Fisher" w:date="2016-09-02T13:38:00Z">
-        <w:r>
-          <w:rPr/>
-          <w:t>caused by the plume.</w:t>
-        </w:r>
-      </w:ins>
-      <w:ins w:id="233" w:author="Jenny Fisher" w:date="2016-09-02T13:38:00Z">
-        <w:r>
-          <w:rPr/>
-          <w:t xml:space="preserve"> We therefore flag all </w:t>
-        </w:r>
-      </w:ins>
-      <w:ins w:id="234" w:author="Jenny Fisher" w:date="2016-09-02T13:38:00Z">
-        <w:r>
-          <w:rPr/>
-          <w:t xml:space="preserve">detected STT events found </w:t>
-        </w:r>
-      </w:ins>
-      <w:r/>
-    </w:p>
-    <w:p>
-      <w:pPr>
-        <w:pStyle w:val="PlainText"/>
-      </w:pPr>
-      <w:del w:id="235" w:author="Jenny Fisher" w:date="2016-09-02T13:38:00Z">
-        <w:r>
-          <w:rPr/>
-          <w:delText xml:space="preserve">    </w:delText>
-        </w:r>
-      </w:del>
-      <w:r/>
-    </w:p>
-    <w:p>
-      <w:pPr>
-        <w:pStyle w:val="PlainText"/>
-      </w:pPr>
-      <w:del w:id="236" w:author="Jenny Fisher" w:date="2016-09-02T13:38:00Z">
-        <w:r>
-          <w:rPr/>
-          <w:delText xml:space="preserve"> </w:delText>
-        </w:r>
-      </w:del>
-      <w:del w:id="237" w:author="Jenny Fisher" w:date="2016-09-02T13:34:00Z">
-        <w:r>
-          <w:rPr/>
-          <w:delText xml:space="preserve">   </w:delText>
-        </w:r>
-      </w:del>
-      <w:del w:id="238" w:author="Jenny Fisher" w:date="2016-09-02T13:34:00Z">
-        <w:r>
-          <w:rPr/>
-          <w:delText>Biomass burning influence in the Southern Hemisphere comes mostly from Southern</w:delText>
-        </w:r>
-      </w:del>
-      <w:del w:id="239" w:author="Jenny Fisher" w:date="2016-09-02T13:30:00Z">
-        <w:r>
-          <w:rPr/>
-          <w:delText xml:space="preserve"> Africa and South America</w:delText>
-        </w:r>
-      </w:del>
-      <w:del w:id="240" w:author="Jenny Fisher" w:date="2016-09-02T13:34:00Z">
-        <w:r>
-          <w:rPr/>
-          <w:delText xml:space="preserve">, however Australian fires from the midlatitudes, </w:delText>
-        </w:r>
-      </w:del>
-      <w:del w:id="241" w:author="Jenny Fisher" w:date="2016-09-02T13:32:00Z">
-        <w:r>
-          <w:rPr/>
-          <w:delText xml:space="preserve">and Indonesian fires </w:delText>
-        </w:r>
-      </w:del>
-      <w:del w:id="242" w:author="Jenny Fisher" w:date="2016-09-02T13:34:00Z">
-        <w:r>
-          <w:rPr/>
-          <w:delText>can also influence the ozonesonde release sites.</w:delText>
-        </w:r>
-      </w:del>
-      <w:r/>
-    </w:p>
-    <w:p>
-      <w:pPr>
-        <w:pStyle w:val="PlainText"/>
-      </w:pPr>
-      <w:del w:id="243" w:author="Jenny Fisher" w:date="2016-09-02T13:34:00Z">
-        <w:r>
-          <w:rPr/>
-          <w:delText xml:space="preserve">    </w:delText>
-        </w:r>
-      </w:del>
-      <w:del w:id="244" w:author="Jenny Fisher" w:date="2016-09-02T13:34:00Z">
-        <w:r>
-          <w:rPr/>
-          <w:delText xml:space="preserve">Transported biomass burning plumes influence the southern mid-latitudes generally between </w:delText>
-        </w:r>
-      </w:del>
-      <w:del w:id="245" w:author="Jenny Fisher" w:date="2016-09-02T13:31:00Z">
-        <w:r>
-          <w:rPr/>
-          <w:delText>July and December \citep{Pak2003}.</w:delText>
-        </w:r>
-      </w:del>
-      <w:r/>
-    </w:p>
-    <w:p>
-      <w:pPr>
-        <w:pStyle w:val="PlainText"/>
-      </w:pPr>
-      <w:del w:id="246" w:author="Jenny Fisher" w:date="2016-09-02T13:38:00Z">
-        <w:r>
-          <w:rPr/>
-          <w:delText xml:space="preserve">    </w:delText>
-        </w:r>
-      </w:del>
-      <w:del w:id="247" w:author="Jenny Fisher" w:date="2016-09-02T13:38:00Z">
-        <w:r>
-          <w:rPr/>
-          <w:delText>Biomass burning smoke plumes can lead to enhanced ozone, however this is not always the case.</w:delText>
-        </w:r>
-      </w:del>
-      <w:r/>
-    </w:p>
-    <w:p>
-      <w:pPr>
-        <w:pStyle w:val="PlainText"/>
-        <w:pPrChange w:id="0" w:author="Jenny Fisher" w:date="2016-09-02T13:38:00Z"/>
-      </w:pPr>
-      <w:del w:id="248" w:author="Jenny Fisher" w:date="2016-09-02T13:38:00Z">
-        <w:r>
-          <w:rPr/>
-          <w:delText xml:space="preserve">    </w:delText>
-        </w:r>
-      </w:del>
-      <w:del w:id="249" w:author="Jenny Fisher" w:date="2016-09-02T13:38:00Z">
-        <w:r>
-          <w:rPr/>
-          <w:delText xml:space="preserve">Due to the chance of smoke plume influence on STT characterisation, events which occur </w:delText>
-        </w:r>
-      </w:del>
-      <w:r>
-        <w:rPr/>
-        <w:t xml:space="preserve">near smoke plumes </w:t>
-      </w:r>
-      <w:del w:id="250" w:author="Jenny Fisher" w:date="2016-09-02T13:39:00Z">
-        <w:r>
-          <w:rPr/>
-          <w:delText>are flagged and not included in STT flux calculations</w:delText>
-        </w:r>
-      </w:del>
-      <w:ins w:id="251" w:author="Jenny Fisher" w:date="2016-09-02T13:39:00Z">
-        <w:r>
-          <w:rPr/>
-          <w:t>but do not exclude them from our final dataset</w:t>
-        </w:r>
-      </w:ins>
-      <w:r>
-        <w:rPr/>
-        <w:t>.</w:t>
-      </w:r>
-      <w:r/>
-    </w:p>
-    <w:p>
-      <w:pPr>
-        <w:pStyle w:val="PlainText"/>
-      </w:pPr>
-      <w:r>
-        <w:rPr/>
-        <w:t xml:space="preserve">    </w:t>
-      </w:r>
-      <w:r/>
-    </w:p>
-    <w:p>
-      <w:pPr>
-        <w:pStyle w:val="PlainText"/>
-        <w:pPrChange w:id="0" w:author="Jenny Fisher" w:date="2016-09-02T13:39:00Z"/>
-      </w:pPr>
-      <w:r>
-        <w:rPr/>
-        <w:t xml:space="preserve"> </w:t>
-      </w:r>
-      <w:del w:id="252" w:author="Jenny Fisher" w:date="2016-09-02T13:39:00Z">
-        <w:r>
-          <w:rPr/>
-          <w:delText xml:space="preserve">   </w:delText>
-        </w:r>
-      </w:del>
-      <w:del w:id="253" w:author="Jenny Fisher" w:date="2016-09-02T13:39:00Z">
-        <w:r>
-          <w:rPr/>
-          <w:delText>Removal of any p</w:delText>
-        </w:r>
-      </w:del>
-      <w:ins w:id="254" w:author="Jenny Fisher" w:date="2016-09-02T13:39:00Z">
-        <w:r>
-          <w:rPr/>
-          <w:t>P</w:t>
-        </w:r>
-      </w:ins>
-      <w:r>
-        <w:rPr/>
-        <w:t xml:space="preserve">ossible </w:t>
-      </w:r>
-      <w:del w:id="255" w:author="Jenny Fisher" w:date="2016-09-02T13:39:00Z">
-        <w:r>
-          <w:rPr/>
-          <w:delText xml:space="preserve">influence from </w:delText>
-        </w:r>
-      </w:del>
-      <w:r>
-        <w:rPr/>
-        <w:t xml:space="preserve">biomass burning </w:t>
-      </w:r>
-      <w:del w:id="256" w:author="Jenny Fisher" w:date="2016-09-02T13:39:00Z">
-        <w:r>
-          <w:rPr/>
-          <w:delText xml:space="preserve">smoke plumes </w:delText>
-        </w:r>
-      </w:del>
-      <w:ins w:id="257" w:author="Jenny Fisher" w:date="2016-09-02T13:39:00Z">
-        <w:r>
-          <w:rPr/>
-          <w:t xml:space="preserve">influence </w:t>
-        </w:r>
-      </w:ins>
-      <w:r>
-        <w:rPr/>
-        <w:t xml:space="preserve">is </w:t>
-      </w:r>
-      <w:del w:id="258" w:author="Jenny Fisher" w:date="2016-09-02T13:39:00Z">
-        <w:r>
-          <w:rPr/>
-          <w:delText>performed by detection of smoke plumes through global CO measurements.</w:delText>
-        </w:r>
-      </w:del>
-      <w:r/>
-    </w:p>
-    <w:p>
-      <w:pPr>
-        <w:pStyle w:val="PlainText"/>
-      </w:pPr>
-      <w:del w:id="259" w:author="Jenny Fisher" w:date="2016-09-02T13:39:00Z">
-        <w:r>
-          <w:rPr/>
-          <w:delText xml:space="preserve">    </w:delText>
-        </w:r>
-      </w:del>
-      <w:del w:id="260" w:author="Jenny Fisher" w:date="2016-09-02T13:39:00Z">
-        <w:r>
-          <w:rPr/>
-          <w:delText xml:space="preserve">Here we </w:delText>
-        </w:r>
-      </w:del>
-      <w:r>
-        <w:rPr/>
-        <w:t>identif</w:t>
-      </w:r>
-      <w:ins w:id="261" w:author="Jenny Fisher" w:date="2016-09-02T13:39:00Z">
-        <w:r>
-          <w:rPr/>
-          <w:t>ied</w:t>
-        </w:r>
-      </w:ins>
-      <w:del w:id="262" w:author="Jenny Fisher" w:date="2016-09-02T13:39:00Z">
-        <w:r>
-          <w:rPr/>
-          <w:delText>y</w:delText>
-        </w:r>
-      </w:del>
-      <w:r>
-        <w:rPr/>
-        <w:t xml:space="preserve"> </w:t>
-      </w:r>
-      <w:ins w:id="263" w:author="Jenny Fisher" w:date="2016-09-02T13:40:00Z">
-        <w:r>
-          <w:rPr/>
-          <w:t xml:space="preserve">using </w:t>
-        </w:r>
-      </w:ins>
-      <w:del w:id="264" w:author="Jenny Fisher" w:date="2016-09-02T13:40:00Z">
-        <w:r>
-          <w:rPr/>
-          <w:delText xml:space="preserve">transported smoke plumes through </w:delText>
-        </w:r>
-      </w:del>
-      <w:ins w:id="265" w:author="Jenny Fisher" w:date="2016-09-02T13:40:00Z">
-        <w:r>
-          <w:rPr/>
-          <w:t xml:space="preserve">satellite observations of </w:t>
-        </w:r>
-      </w:ins>
-      <w:del w:id="266" w:author="Jenny Fisher" w:date="2016-09-02T13:40:00Z">
-        <w:r>
-          <w:rPr/>
-          <w:delText xml:space="preserve">enhanced </w:delText>
-        </w:r>
-      </w:del>
-      <w:r>
-        <w:rPr/>
-        <w:t xml:space="preserve">carbon monoxide (CO) </w:t>
-      </w:r>
-      <w:ins w:id="267" w:author="Jenny Fisher" w:date="2016-09-02T13:40:00Z">
-        <w:r>
-          <w:rPr/>
-          <w:t>from the AIRS (Atmospheric Infrared Sounder) instrument on board the Aqua satellite \citep{AIRS3STD}.</w:t>
-        </w:r>
-      </w:ins>
-      <w:del w:id="268" w:author="Jenny Fisher" w:date="2016-09-02T13:40:00Z">
-        <w:r>
-          <w:rPr/>
-          <w:delText>levels.</w:delText>
-        </w:r>
-      </w:del>
-      <w:r/>
-    </w:p>
-    <w:p>
-      <w:pPr>
-        <w:pStyle w:val="PlainText"/>
-      </w:pPr>
-      <w:r>
-        <w:rPr/>
-        <w:t xml:space="preserve">    </w:t>
-      </w:r>
-      <w:r>
-        <w:rPr/>
-        <w:t xml:space="preserve">CO </w:t>
-      </w:r>
-      <w:ins w:id="269" w:author="Jenny Fisher" w:date="2016-09-02T13:40:00Z">
-        <w:r>
-          <w:rPr/>
-          <w:t xml:space="preserve">is emitted during incomplete combustion and is </w:t>
-        </w:r>
-      </w:ins>
-      <w:del w:id="270" w:author="Jenny Fisher" w:date="2016-09-02T13:41:00Z">
-        <w:r>
-          <w:rPr/>
-          <w:delText xml:space="preserve">has a long enough lifetime to be </w:delText>
-        </w:r>
-      </w:del>
-      <w:r>
-        <w:rPr/>
-        <w:t xml:space="preserve">an effective tracer of </w:t>
-      </w:r>
-      <w:ins w:id="271" w:author="Jenny Fisher" w:date="2016-09-02T13:41:00Z">
-        <w:r>
-          <w:rPr/>
-          <w:t xml:space="preserve">long-range </w:t>
-        </w:r>
-      </w:ins>
-      <w:r>
-        <w:rPr/>
-        <w:t>transport</w:t>
-      </w:r>
-      <w:ins w:id="272" w:author="Jenny Fisher" w:date="2016-09-02T13:41:00Z">
-        <w:r>
-          <w:rPr/>
-          <w:t xml:space="preserve"> due to its long </w:t>
-        </w:r>
-      </w:ins>
-      <w:ins w:id="273" w:author="Jenny Fisher" w:date="2016-09-02T13:41:00Z">
-        <w:commentRangeStart w:id="79"/>
-        <w:r>
-          <w:rPr/>
-          <w:t>lifetime</w:t>
-        </w:r>
-      </w:ins>
-      <w:r>
-        <w:rPr/>
-      </w:r>
-      <w:commentRangeEnd w:id="79"/>
-      <w:r>
-        <w:commentReference w:id="79"/>
-      </w:r>
-      <w:r>
-        <w:rPr/>
-        <w:t>.</w:t>
-      </w:r>
-      <w:r/>
-    </w:p>
-    <w:p>
-      <w:pPr>
-        <w:pStyle w:val="PlainText"/>
-      </w:pPr>
-      <w:r>
-        <w:rPr/>
-        <w:t xml:space="preserve">    </w:t>
-      </w:r>
-      <w:ins w:id="274" w:author="Jenny Fisher" w:date="2016-09-02T13:41:00Z">
-        <w:r>
-          <w:rPr/>
-          <w:t xml:space="preserve">In the Southern Hemisphere, biomass burning is </w:t>
-        </w:r>
-      </w:ins>
-      <w:del w:id="275" w:author="Jenny Fisher" w:date="2016-09-02T13:41:00Z">
-        <w:r>
-          <w:rPr/>
-          <w:delText>T</w:delText>
-        </w:r>
-      </w:del>
-      <w:ins w:id="276" w:author="Jenny Fisher" w:date="2016-09-02T13:41:00Z">
-        <w:r>
-          <w:rPr/>
-          <w:t>t</w:t>
-        </w:r>
-      </w:ins>
-      <w:r>
-        <w:rPr/>
-        <w:t xml:space="preserve">he primary source of </w:t>
-      </w:r>
-      <w:del w:id="277" w:author="Jenny Fisher" w:date="2016-09-02T13:42:00Z">
-        <w:r>
-          <w:rPr/>
-          <w:delText xml:space="preserve">atmospheric enhancement of </w:delText>
-        </w:r>
-      </w:del>
-      <w:commentRangeStart w:id="80"/>
-      <w:r>
-        <w:rPr/>
-        <w:t>CO</w:t>
-      </w:r>
-      <w:del w:id="278" w:author="Jenny Fisher" w:date="2016-09-02T13:42:00Z">
-        <w:r>
-          <w:rPr/>
-          <w:delText xml:space="preserve"> is fires</w:delText>
-        </w:r>
-      </w:del>
-      <w:r>
-        <w:rPr/>
-      </w:r>
-      <w:commentRangeEnd w:id="80"/>
-      <w:r>
-        <w:commentReference w:id="80"/>
-      </w:r>
-      <w:r>
-        <w:rPr/>
-        <w:t xml:space="preserve">, making CO a good </w:t>
-      </w:r>
-      <w:del w:id="279" w:author="Jenny Fisher" w:date="2016-09-02T13:42:00Z">
-        <w:r>
-          <w:rPr/>
-          <w:delText>indicator of</w:delText>
-        </w:r>
-      </w:del>
-      <w:ins w:id="280" w:author="Jenny Fisher" w:date="2016-09-02T13:42:00Z">
-        <w:r>
-          <w:rPr/>
-          <w:t>proxy for</w:t>
-        </w:r>
-      </w:ins>
-      <w:r>
-        <w:rPr/>
-        <w:t xml:space="preserve"> fire plumes</w:t>
-      </w:r>
-      <w:del w:id="281" w:author="Jenny Fisher" w:date="2016-09-02T13:42:00Z">
-        <w:r>
-          <w:rPr/>
-          <w:delText>.</w:delText>
-        </w:r>
-      </w:del>
-      <w:r/>
-    </w:p>
-    <w:p>
-      <w:pPr>
-        <w:pStyle w:val="PlainText"/>
-      </w:pPr>
-      <w:r>
-        <w:rPr/>
-        <w:t xml:space="preserve"> </w:t>
-      </w:r>
-      <w:del w:id="282" w:author="Jenny Fisher" w:date="2016-09-02T13:42:00Z">
-        <w:r>
-          <w:rPr/>
-          <w:delText xml:space="preserve">   </w:delText>
-        </w:r>
-      </w:del>
-      <w:del w:id="283" w:author="Jenny Fisher" w:date="2016-09-02T13:42:00Z">
-        <w:r>
-          <w:rPr/>
-          <w:delText xml:space="preserve">Using high CO levels as a proxy for smoke plumes is a well established method </w:delText>
-        </w:r>
-      </w:del>
-      <w:r>
-        <w:rPr/>
-        <w:t>(eg: \citet{Edwards2003,Sinha2004,Edwards2006,Mari2008}).</w:t>
-      </w:r>
-      <w:r/>
-    </w:p>
-    <w:p>
-      <w:pPr>
-        <w:pStyle w:val="PlainText"/>
-      </w:pPr>
-      <w:r>
-        <w:rPr/>
-      </w:r>
-      <w:r/>
-    </w:p>
-    <w:p>
-      <w:pPr>
-        <w:pStyle w:val="PlainText"/>
-      </w:pPr>
-      <w:ins w:id="284" w:author="Jenny Fisher" w:date="2016-09-02T13:42:00Z">
-        <w:r>
-          <w:rPr/>
-          <w:tab/>
-        </w:r>
-      </w:ins>
-      <w:ins w:id="285" w:author="Jenny Fisher" w:date="2016-09-02T13:43:00Z">
-        <w:r>
-          <w:rPr/>
-          <w:t xml:space="preserve">To identify possible biomass burning influence, we </w:t>
-        </w:r>
-      </w:ins>
-      <w:del w:id="286" w:author="Jenny Fisher" w:date="2016-09-02T13:42:00Z">
-        <w:r>
-          <w:rPr/>
-          <w:delText xml:space="preserve">    We use data </w:delText>
-        </w:r>
-      </w:del>
-      <w:del w:id="287" w:author="Jenny Fisher" w:date="2016-09-02T13:40:00Z">
-        <w:r>
-          <w:rPr/>
-          <w:delText>from the AIRS (Atmospheric Infrared Sounder) instrument on board the Aqua satellite \citep{AIRS3STD}.</w:delText>
-        </w:r>
-      </w:del>
-      <w:r/>
-    </w:p>
-    <w:p>
-      <w:pPr>
-        <w:pStyle w:val="PlainText"/>
-      </w:pPr>
-      <w:del w:id="288" w:author="Jenny Fisher" w:date="2016-09-02T13:42:00Z">
-        <w:r>
-          <w:rPr/>
-          <w:delText xml:space="preserve">    </w:delText>
-        </w:r>
-      </w:del>
-      <w:del w:id="289" w:author="Jenny Fisher" w:date="2016-09-02T13:43:00Z">
-        <w:r>
-          <w:rPr/>
-          <w:delText xml:space="preserve">A </w:delText>
-        </w:r>
-      </w:del>
-      <w:r>
-        <w:rPr/>
-        <w:t>visual</w:t>
-      </w:r>
-      <w:ins w:id="290" w:author="Jenny Fisher" w:date="2016-09-02T13:43:00Z">
-        <w:r>
-          <w:rPr/>
-          <w:t>ly</w:t>
-        </w:r>
-      </w:ins>
-      <w:r>
-        <w:rPr/>
-        <w:t xml:space="preserve"> </w:t>
-      </w:r>
-      <w:del w:id="291" w:author="Jenny Fisher" w:date="2016-09-02T13:43:00Z">
-        <w:r>
-          <w:rPr/>
-          <w:delText xml:space="preserve">inspection </w:delText>
-        </w:r>
-      </w:del>
-      <w:ins w:id="292" w:author="Jenny Fisher" w:date="2016-09-02T13:43:00Z">
-        <w:r>
-          <w:rPr/>
-          <w:t xml:space="preserve">inspected </w:t>
-        </w:r>
-      </w:ins>
-      <w:del w:id="293" w:author="Jenny Fisher" w:date="2016-09-02T13:43:00Z">
-        <w:r>
-          <w:rPr/>
-          <w:delText xml:space="preserve">of </w:delText>
-        </w:r>
-      </w:del>
-      <w:r>
-        <w:rPr/>
-        <w:t>AIRS</w:t>
-      </w:r>
-      <w:del w:id="294" w:author="Jenny Fisher" w:date="2016-09-02T13:43:00Z">
-        <w:r>
-          <w:rPr/>
-          <w:delText>'</w:delText>
-        </w:r>
-      </w:del>
-      <w:r>
-        <w:rPr/>
-        <w:t xml:space="preserve"> vertical columns </w:t>
-      </w:r>
-      <w:del w:id="295" w:author="Jenny Fisher" w:date="2016-09-02T13:43:00Z">
-        <w:r>
-          <w:rPr/>
-          <w:delText xml:space="preserve">of </w:delText>
-        </w:r>
-      </w:del>
-      <w:r>
-        <w:rPr/>
-        <w:t xml:space="preserve">CO </w:t>
-      </w:r>
-      <w:del w:id="296" w:author="Jenny Fisher" w:date="2016-09-02T13:43:00Z">
-        <w:r>
-          <w:rPr/>
-          <w:delText xml:space="preserve">over the Southern Hemisphere is performed in order to exclude events with possible smoke influence at </w:delText>
-        </w:r>
-      </w:del>
-      <w:ins w:id="297" w:author="Jenny Fisher" w:date="2016-09-02T13:43:00Z">
-        <w:r>
-          <w:rPr/>
-          <w:t xml:space="preserve">in the vicinity of </w:t>
-        </w:r>
-      </w:ins>
-      <w:r>
-        <w:rPr/>
-        <w:t xml:space="preserve">our three </w:t>
-      </w:r>
-      <w:ins w:id="298" w:author="Jenny Fisher" w:date="2016-09-02T13:43:00Z">
-        <w:r>
-          <w:rPr/>
-          <w:t xml:space="preserve">measurement </w:t>
-        </w:r>
-      </w:ins>
-      <w:r>
-        <w:rPr/>
-        <w:t>sites</w:t>
-      </w:r>
-      <w:ins w:id="299" w:author="Jenny Fisher" w:date="2016-09-02T13:43:00Z">
-        <w:r>
-          <w:rPr/>
-          <w:t xml:space="preserve"> for all dates with detected STT events</w:t>
-        </w:r>
-      </w:ins>
-      <w:r>
-        <w:rPr/>
-        <w:t>.</w:t>
-      </w:r>
-      <w:r/>
-    </w:p>
-    <w:p>
-      <w:pPr>
-        <w:pStyle w:val="PlainText"/>
-      </w:pPr>
-      <w:r>
-        <w:rPr/>
-        <w:t xml:space="preserve">    </w:t>
-      </w:r>
-      <w:r>
-        <w:rPr/>
-        <w:t xml:space="preserve">We diagnose smoke plumes </w:t>
-      </w:r>
-      <w:del w:id="300" w:author="Jenny Fisher" w:date="2016-09-02T13:44:00Z">
-        <w:r>
-          <w:rPr/>
-          <w:delText xml:space="preserve">where </w:delText>
-        </w:r>
-      </w:del>
-      <w:ins w:id="301" w:author="Jenny Fisher" w:date="2016-09-02T13:44:00Z">
-        <w:r>
-          <w:rPr/>
-          <w:t xml:space="preserve">as areas with </w:t>
-        </w:r>
-      </w:ins>
-      <w:del w:id="302" w:author="Jenny Fisher" w:date="2016-09-02T13:44:00Z">
-        <w:r>
-          <w:rPr/>
-          <w:delText xml:space="preserve">high </w:delText>
-        </w:r>
-      </w:del>
-      <w:ins w:id="303" w:author="Jenny Fisher" w:date="2016-09-02T13:44:00Z">
-        <w:r>
-          <w:rPr/>
-          <w:t>elevated CO columns</w:t>
-        </w:r>
-      </w:ins>
-      <w:ins w:id="304" w:author="Jenny Fisher" w:date="2016-09-02T13:45:00Z">
-        <w:r>
-          <w:rPr/>
-          <w:t xml:space="preserve"> </w:t>
-        </w:r>
-      </w:ins>
-      <w:r>
-        <w:rPr/>
-        <w:t>($\sim 2 \times 10^{18}$ molecules cm$^{-2}$ or higher)</w:t>
-      </w:r>
-      <w:ins w:id="305" w:author="Jenny Fisher" w:date="2016-09-02T13:45:00Z">
-        <w:r>
-          <w:rPr/>
-          <w:t>,</w:t>
-        </w:r>
-      </w:ins>
-      <w:r>
-        <w:rPr/>
-        <w:t xml:space="preserve"> </w:t>
-      </w:r>
-      <w:del w:id="306" w:author="Jenny Fisher" w:date="2016-09-02T13:45:00Z">
-        <w:r>
-          <w:rPr/>
-          <w:delText xml:space="preserve">CO columns appear </w:delText>
-        </w:r>
-      </w:del>
-      <w:r>
-        <w:rPr/>
-        <w:t xml:space="preserve">and </w:t>
-      </w:r>
-      <w:ins w:id="307" w:author="Jenny Fisher" w:date="2016-09-02T13:45:00Z">
-        <w:r>
-          <w:rPr/>
-          <w:t xml:space="preserve">flag any </w:t>
-        </w:r>
-      </w:ins>
-      <w:del w:id="308" w:author="Jenny Fisher" w:date="2016-09-02T13:45:00Z">
-        <w:r>
-          <w:rPr/>
-          <w:delText xml:space="preserve">when these occur near our sites during a </w:delText>
-        </w:r>
-      </w:del>
-      <w:r>
-        <w:rPr/>
-        <w:t xml:space="preserve">sonde-detected </w:t>
-      </w:r>
-      <w:del w:id="309" w:author="Jenny Fisher" w:date="2016-09-02T13:45:00Z">
-        <w:r>
-          <w:rPr/>
-          <w:delText xml:space="preserve">ozone </w:delText>
-        </w:r>
-      </w:del>
-      <w:ins w:id="310" w:author="Jenny Fisher" w:date="2016-09-02T13:45:00Z">
-        <w:r>
-          <w:rPr/>
-          <w:t xml:space="preserve">STT </w:t>
-        </w:r>
-      </w:ins>
-      <w:r>
-        <w:rPr/>
-        <w:t>event</w:t>
-      </w:r>
-      <w:del w:id="311" w:author="Jenny Fisher" w:date="2016-09-02T13:45:00Z">
-        <w:r>
-          <w:rPr/>
-          <w:delText>, the event is flagged</w:delText>
-        </w:r>
-      </w:del>
-      <w:ins w:id="312" w:author="Jenny Fisher" w:date="2016-09-02T13:45:00Z">
-        <w:r>
-          <w:rPr/>
-          <w:t xml:space="preserve"> that occurs near a smoke plume</w:t>
-        </w:r>
-      </w:ins>
-      <w:r>
-        <w:rPr/>
-        <w:t>.</w:t>
-      </w:r>
-      <w:r/>
-    </w:p>
-    <w:p>
-      <w:pPr>
-        <w:pStyle w:val="PlainText"/>
-      </w:pPr>
-      <w:r>
-        <w:rPr/>
-      </w:r>
-      <w:r/>
-    </w:p>
-    <w:p>
-      <w:pPr>
-        <w:pStyle w:val="PlainText"/>
-        <w:pPrChange w:id="0" w:author="Jenny Fisher" w:date="2016-09-02T13:47:00Z"/>
-      </w:pPr>
-      <w:r>
-        <w:rPr/>
-        <w:t xml:space="preserve">    </w:t>
-      </w:r>
-      <w:r>
-        <w:rPr/>
-        <w:t>Figure \ref{fig:excludedeg}</w:t>
-      </w:r>
-      <w:ins w:id="313" w:author="Jenny Fisher" w:date="2016-09-02T13:46:00Z">
-        <w:r>
-          <w:rPr/>
-          <w:t xml:space="preserve"> contrasts two days with and without signs of biomass burning influence near the Melbourne site</w:t>
-        </w:r>
-      </w:ins>
-      <w:ins w:id="314" w:author="Jenny Fisher" w:date="2016-09-02T13:47:00Z">
-        <w:r>
-          <w:rPr/>
-          <w:t xml:space="preserve"> (</w:t>
-        </w:r>
-      </w:ins>
-      <w:ins w:id="315" w:author="Jenny Fisher" w:date="2016-09-02T13:54:00Z">
-        <w:r>
-          <w:rPr/>
-          <w:t>purple</w:t>
-        </w:r>
-      </w:ins>
-      <w:ins w:id="316" w:author="Jenny Fisher" w:date="2016-09-02T13:47:00Z">
-        <w:r>
-          <w:rPr/>
-          <w:t xml:space="preserve"> circle)</w:t>
-        </w:r>
-      </w:ins>
-      <w:ins w:id="317" w:author="Jenny Fisher" w:date="2016-09-02T13:46:00Z">
-        <w:r>
-          <w:rPr/>
-          <w:t xml:space="preserve">. 17 October 2007 </w:t>
-        </w:r>
-      </w:ins>
-      <w:r>
-        <w:rPr/>
-        <w:t xml:space="preserve">(top) shows a day where </w:t>
-      </w:r>
-      <w:ins w:id="318" w:author="Jenny Fisher" w:date="2016-09-02T13:47:00Z">
-        <w:r>
-          <w:rPr/>
-          <w:t>elevated CO suggests the site may have been influenced by</w:t>
-        </w:r>
-      </w:ins>
-      <w:del w:id="319" w:author="Jenny Fisher" w:date="2016-09-02T13:47:00Z">
-        <w:r>
-          <w:rPr/>
-          <w:delText xml:space="preserve">smoke plumes are near the Melbourne sonde launch site on the day of a detected event. </w:delText>
-        </w:r>
-      </w:del>
-      <w:r/>
-    </w:p>
-    <w:p>
-      <w:pPr>
-        <w:pStyle w:val="PlainText"/>
-      </w:pPr>
-      <w:del w:id="320" w:author="Jenny Fisher" w:date="2016-09-02T13:47:00Z">
-        <w:r>
-          <w:rPr/>
-          <w:delText xml:space="preserve">    </w:delText>
-        </w:r>
-      </w:del>
-      <w:del w:id="321" w:author="Jenny Fisher" w:date="2016-09-02T13:47:00Z">
-        <w:r>
-          <w:rPr/>
-          <w:delText>An event preliminarily detected on this day through the ozonesonde data is flagged as possibly due to fire.</w:delText>
-        </w:r>
-      </w:del>
-      <w:r/>
-    </w:p>
-    <w:p>
-      <w:pPr>
-        <w:pStyle w:val="PlainText"/>
-      </w:pPr>
-      <w:del w:id="322" w:author="Jenny Fisher" w:date="2016-09-02T13:47:00Z">
-        <w:r>
-          <w:rPr/>
-          <w:delText xml:space="preserve">    </w:delText>
-        </w:r>
-      </w:del>
-      <w:del w:id="323" w:author="Jenny Fisher" w:date="2016-09-02T13:47:00Z">
-        <w:r>
-          <w:rPr/>
-          <w:delText>In the figure elevated CO levels can be seen over Australia, likely due to</w:delText>
-        </w:r>
-      </w:del>
-      <w:r>
-        <w:rPr/>
-        <w:t xml:space="preserve"> long-range transport from African and/or South American biomass burning.</w:t>
-      </w:r>
-      <w:r/>
-    </w:p>
-    <w:p>
-      <w:pPr>
-        <w:pStyle w:val="PlainText"/>
-      </w:pPr>
-      <w:r>
-        <w:rPr/>
-        <w:t xml:space="preserve"> </w:t>
-      </w:r>
-      <w:del w:id="324" w:author="Jenny Fisher" w:date="2016-09-02T13:48:00Z">
-        <w:r>
-          <w:rPr/>
-          <w:delText xml:space="preserve">   </w:delText>
-        </w:r>
-      </w:del>
-      <w:ins w:id="325" w:author="Jenny Fisher" w:date="2016-09-02T13:48:00Z">
-        <w:r>
-          <w:rPr/>
-          <w:t xml:space="preserve">In contrast, on 3 February 2006 </w:t>
-        </w:r>
-      </w:ins>
-      <w:del w:id="326" w:author="Jenny Fisher" w:date="2016-09-02T13:48:00Z">
-        <w:r>
-          <w:rPr/>
-          <w:delText>This day can be contrasted with the example in figure \ref{fig:excludedeg}</w:delText>
-        </w:r>
-      </w:del>
-      <w:r>
-        <w:rPr/>
-        <w:t xml:space="preserve">(bottom) </w:t>
-      </w:r>
-      <w:del w:id="327" w:author="Jenny Fisher" w:date="2016-09-02T13:48:00Z">
-        <w:r>
-          <w:rPr/>
-          <w:delText xml:space="preserve">where low </w:delText>
-        </w:r>
-      </w:del>
-      <w:r>
-        <w:rPr/>
-        <w:t xml:space="preserve">CO </w:t>
-      </w:r>
-      <w:del w:id="328" w:author="Jenny Fisher" w:date="2016-09-02T13:48:00Z">
-        <w:r>
-          <w:rPr/>
-          <w:delText xml:space="preserve">levels are observed over the </w:delText>
-        </w:r>
-      </w:del>
-      <w:ins w:id="329" w:author="Jenny Fisher" w:date="2016-09-02T13:48:00Z">
-        <w:r>
-          <w:rPr/>
-          <w:t>columns across the Southern Hemisphere show no influence from biomass burning</w:t>
-        </w:r>
-      </w:ins>
-      <w:del w:id="330" w:author="Jenny Fisher" w:date="2016-09-02T13:48:00Z">
-        <w:r>
-          <w:rPr/>
-          <w:delText>entire Southern Hemisphere</w:delText>
-        </w:r>
-      </w:del>
-      <w:r>
-        <w:rPr/>
-        <w:t>.</w:t>
-      </w:r>
-      <w:r/>
-    </w:p>
-    <w:p>
-      <w:pPr>
-        <w:pStyle w:val="PlainText"/>
-        <w:pPrChange w:id="0" w:author="Jenny Fisher" w:date="2016-09-02T13:51:00Z"/>
-      </w:pPr>
-      <w:r>
-        <w:rPr/>
-        <w:t xml:space="preserve">    </w:t>
-      </w:r>
-      <w:r>
-        <w:rPr/>
-        <w:t xml:space="preserve">We screened all days </w:t>
-      </w:r>
-      <w:del w:id="331" w:author="Jenny Fisher" w:date="2016-09-02T13:49:00Z">
-        <w:r>
-          <w:rPr/>
-          <w:delText>at all three sites where an</w:delText>
-        </w:r>
-      </w:del>
-      <w:ins w:id="332" w:author="Jenny Fisher" w:date="2016-09-02T13:49:00Z">
-        <w:r>
-          <w:rPr/>
-          <w:t>with detected</w:t>
-        </w:r>
-      </w:ins>
-      <w:r>
-        <w:rPr/>
-        <w:t xml:space="preserve"> STT event</w:t>
-      </w:r>
-      <w:ins w:id="333" w:author="Jenny Fisher" w:date="2016-09-02T13:49:00Z">
-        <w:r>
-          <w:rPr/>
-          <w:t>s</w:t>
-        </w:r>
-      </w:ins>
-      <w:r>
-        <w:rPr/>
-        <w:t xml:space="preserve"> </w:t>
-      </w:r>
-      <w:del w:id="334" w:author="Jenny Fisher" w:date="2016-09-02T13:50:00Z">
-        <w:r>
-          <w:rPr/>
-          <w:delText xml:space="preserve">is detected </w:delText>
-        </w:r>
-      </w:del>
-      <w:r>
-        <w:rPr/>
-        <w:t xml:space="preserve">except </w:t>
-      </w:r>
-      <w:del w:id="335" w:author="Jenny Fisher" w:date="2016-09-02T13:50:00Z">
-        <w:r>
-          <w:rPr/>
-          <w:delText xml:space="preserve">for </w:delText>
-        </w:r>
-      </w:del>
-      <w:r>
-        <w:rPr/>
-        <w:t xml:space="preserve">one event </w:t>
-      </w:r>
-      <w:del w:id="336" w:author="Jenny Fisher" w:date="2016-09-02T13:50:00Z">
-        <w:r>
-          <w:rPr/>
-          <w:delText xml:space="preserve">that coincided with </w:delText>
-        </w:r>
-      </w:del>
-      <w:ins w:id="337" w:author="Jenny Fisher" w:date="2016-09-02T13:50:00Z">
-        <w:r>
-          <w:rPr/>
-          <w:t xml:space="preserve">during which </w:t>
-        </w:r>
-      </w:ins>
-      <w:del w:id="338" w:author="Jenny Fisher" w:date="2016-09-02T13:50:00Z">
-        <w:r>
-          <w:rPr/>
-          <w:delText xml:space="preserve">missing </w:delText>
-        </w:r>
-      </w:del>
-      <w:ins w:id="339" w:author="Jenny Fisher" w:date="2016-09-02T13:50:00Z">
-        <w:r>
-          <w:rPr/>
-          <w:t xml:space="preserve">there were no available </w:t>
-        </w:r>
-      </w:ins>
-      <w:r>
-        <w:rPr/>
-        <w:t>AIRS data (</w:t>
-      </w:r>
-      <w:commentRangeStart w:id="81"/>
-      <w:r>
-        <w:rPr/>
-        <w:t>January</w:t>
-      </w:r>
-      <w:r>
-        <w:rPr/>
-      </w:r>
-      <w:commentRangeEnd w:id="81"/>
-      <w:r>
-        <w:commentReference w:id="81"/>
-      </w:r>
-      <w:r>
-        <w:rPr/>
-        <w:t xml:space="preserve"> 2010)</w:t>
-      </w:r>
-      <w:ins w:id="340" w:author="Jenny Fisher" w:date="2016-09-02T13:50:00Z">
-        <w:r>
-          <w:rPr/>
-          <w:t xml:space="preserve">, and found that biomass burning may have influenced </w:t>
-        </w:r>
-      </w:ins>
-      <w:del w:id="341" w:author="Jenny Fisher" w:date="2016-09-02T13:50:00Z">
-        <w:r>
-          <w:rPr/>
-          <w:delText>.</w:delText>
-        </w:r>
-      </w:del>
-      <w:del w:id="342" w:author="Jenny Fisher" w:date="2016-09-02T13:51:00Z">
-        <w:r>
-          <w:rPr/>
-          <w:delText xml:space="preserve"> </w:delText>
-        </w:r>
-      </w:del>
-      <w:r/>
-    </w:p>
-    <w:p>
-      <w:pPr>
-        <w:pStyle w:val="PlainText"/>
-      </w:pPr>
-      <w:del w:id="343" w:author="Jenny Fisher" w:date="2016-09-02T13:51:00Z">
-        <w:r>
-          <w:rPr/>
-          <w:delText xml:space="preserve">    </w:delText>
-        </w:r>
-      </w:del>
-      <w:del w:id="344" w:author="Jenny Fisher" w:date="2016-09-02T13:51:00Z">
-        <w:r>
-          <w:rPr/>
-          <w:delText xml:space="preserve">We flagged 15 of 72 </w:delText>
-        </w:r>
-      </w:del>
-      <w:ins w:id="345" w:author="Jenny Fisher" w:date="2016-09-02T13:51:00Z">
-        <w:r>
-          <w:rPr/>
-          <w:t xml:space="preserve">21\% of </w:t>
-        </w:r>
-      </w:ins>
-      <w:r>
-        <w:rPr/>
-        <w:t>events over Melbourne</w:t>
-      </w:r>
-      <w:ins w:id="346" w:author="Jenny Fisher" w:date="2016-09-02T13:51:00Z">
-        <w:r>
-          <w:rPr/>
-          <w:t xml:space="preserve"> and</w:t>
-        </w:r>
-      </w:ins>
-      <w:del w:id="347" w:author="Jenny Fisher" w:date="2016-09-02T13:51:00Z">
-        <w:r>
-          <w:rPr/>
-          <w:delText>,</w:delText>
-        </w:r>
-      </w:del>
-      <w:r>
-        <w:rPr/>
-        <w:t xml:space="preserve"> </w:t>
-      </w:r>
-      <w:del w:id="348" w:author="Jenny Fisher" w:date="2016-09-02T13:51:00Z">
-        <w:r>
-          <w:rPr/>
-          <w:delText xml:space="preserve">8 of 48 </w:delText>
-        </w:r>
-      </w:del>
-      <w:ins w:id="349" w:author="Jenny Fisher" w:date="2016-09-02T13:51:00Z">
-        <w:r>
-          <w:rPr/>
-          <w:t xml:space="preserve">17\% of </w:t>
-        </w:r>
-      </w:ins>
-      <w:r>
-        <w:rPr/>
-        <w:t>events over Macquarie island</w:t>
-      </w:r>
-      <w:ins w:id="350" w:author="Jenny Fisher" w:date="2016-09-02T13:51:00Z">
-        <w:r>
-          <w:rPr/>
-          <w:t>.</w:t>
-        </w:r>
-      </w:ins>
-      <w:del w:id="351" w:author="Jenny Fisher" w:date="2016-09-02T13:51:00Z">
-        <w:r>
-          <w:rPr/>
-          <w:delText>,</w:delText>
-        </w:r>
-      </w:del>
-      <w:r>
-        <w:rPr/>
-        <w:t xml:space="preserve"> </w:t>
-      </w:r>
-      <w:ins w:id="352" w:author="Jenny Fisher" w:date="2016-09-02T13:54:00Z">
-        <w:r>
-          <w:rPr/>
-          <w:t>These events are flagged in the following sections</w:t>
-        </w:r>
-      </w:ins>
-      <w:ins w:id="353" w:author="Jenny Fisher" w:date="2016-09-02T13:56:00Z">
-        <w:r>
-          <w:rPr/>
-          <w:t>, and are not used in our calculation of total STT flux</w:t>
-        </w:r>
-      </w:ins>
-      <w:ins w:id="354" w:author="Jenny Fisher" w:date="2016-09-02T13:54:00Z">
-        <w:r>
-          <w:rPr/>
-          <w:t>.</w:t>
-        </w:r>
-      </w:ins>
-      <w:del w:id="355" w:author="Jenny Fisher" w:date="2016-09-02T13:52:00Z">
-        <w:r>
-          <w:rPr/>
-          <w:delText>and none from 45 over Davis.</w:delText>
-        </w:r>
-      </w:del>
-      <w:r/>
-    </w:p>
-    <w:p>
-      <w:pPr>
-        <w:pStyle w:val="PlainText"/>
-      </w:pPr>
-      <w:r>
-        <w:rPr/>
-        <w:t xml:space="preserve">    </w:t>
-      </w:r>
-      <w:commentRangeStart w:id="82"/>
-      <w:r>
-        <w:rPr/>
-        <w:t xml:space="preserve">Nearly all </w:t>
-      </w:r>
-      <w:r>
-        <w:rPr/>
-      </w:r>
-      <w:commentRangeEnd w:id="82"/>
-      <w:r>
-        <w:commentReference w:id="82"/>
-      </w:r>
-      <w:r>
-        <w:rPr/>
-        <w:t xml:space="preserve">of the flagged events occur within the </w:t>
-      </w:r>
-      <w:ins w:id="356" w:author="Jenny Fisher" w:date="2016-09-02T13:53:00Z">
-        <w:r>
-          <w:rPr/>
-          <w:t xml:space="preserve">Southern Hemisphere </w:t>
-        </w:r>
-      </w:ins>
-      <w:commentRangeStart w:id="83"/>
-      <w:r>
-        <w:rPr/>
-        <w:t>burning season</w:t>
-      </w:r>
-      <w:del w:id="357" w:author="Jenny Fisher" w:date="2016-09-02T13:53:00Z">
-        <w:r>
-          <w:rPr/>
-          <w:delText xml:space="preserve"> of the Southern Hemisphere</w:delText>
-        </w:r>
-      </w:del>
-      <w:r>
-        <w:rPr/>
-      </w:r>
-      <w:commentRangeEnd w:id="83"/>
-      <w:r>
-        <w:commentReference w:id="83"/>
-      </w:r>
-      <w:r>
-        <w:rPr/>
-        <w:t>.</w:t>
-      </w:r>
-      <w:ins w:id="358" w:author="Jenny Fisher" w:date="2016-09-02T13:53:00Z">
-        <w:r>
-          <w:rPr/>
-          <w:t xml:space="preserve"> No events at Davis were influenced by smoke transport.</w:t>
-        </w:r>
-      </w:ins>
-      <w:r/>
-    </w:p>
-    <w:p>
-      <w:pPr>
-        <w:pStyle w:val="PlainText"/>
-      </w:pPr>
-      <w:r>
-        <w:rPr/>
-      </w:r>
-      <w:r/>
-    </w:p>
-    <w:p>
-      <w:pPr>
-        <w:pStyle w:val="PlainText"/>
-      </w:pPr>
-      <w:r>
-        <w:rPr/>
-        <w:t xml:space="preserve">    </w:t>
-      </w:r>
-      <w:r/>
-    </w:p>
-    <w:p>
-      <w:pPr>
-        <w:pStyle w:val="PlainText"/>
-      </w:pPr>
-      <w:r>
-        <w:rPr/>
-        <w:t xml:space="preserve">    </w:t>
-      </w:r>
-      <w:r>
-        <w:rPr/>
-        <w:t>\begin{figure}[!htbp]</w:t>
+      <w:ins w:id="313" w:author="Jenny Fisher" w:date="2016-09-02T13:55:00Z">
+        <w:r>
+          <w:rPr/>
+          <w:t xml:space="preserve">in subsequent </w:t>
+        </w:r>
+      </w:ins>
+      <w:r>
+        <w:rPr/>
+        <w:t>analysis.</w:t>
       </w:r>
       <w:r/>
     </w:p>
@@ -6131,121 +5915,9 @@
       </w:r>
       <w:r>
         <w:rPr/>
-        <w:t>\includegraphics[width=\textwidth]{figures/AIRS_compare.png}</w:t>
-      </w:r>
-      <w:r/>
-    </w:p>
-    <w:p>
-      <w:pPr>
-        <w:pStyle w:val="PlainText"/>
-      </w:pPr>
-      <w:r>
-        <w:rPr/>
-        <w:t xml:space="preserve">      </w:t>
-      </w:r>
-      <w:r>
-        <w:rPr/>
-        <w:t>\caption{</w:t>
-      </w:r>
-      <w:del w:id="359" w:author="Jenny Fisher" w:date="2016-09-02T13:55:00Z">
-        <w:r>
-          <w:rPr/>
-          <w:delText>AIRS total column CO.</w:delText>
-        </w:r>
-      </w:del>
-      <w:r/>
-    </w:p>
-    <w:p>
-      <w:pPr>
-        <w:pStyle w:val="PlainText"/>
-      </w:pPr>
-      <w:del w:id="360" w:author="Jenny Fisher" w:date="2016-09-02T13:55:00Z">
-        <w:r>
-          <w:rPr/>
-          <w:delText xml:space="preserve">      </w:delText>
-        </w:r>
-      </w:del>
-      <w:ins w:id="361" w:author="Jenny Fisher" w:date="2016-09-02T13:54:00Z">
-        <w:r>
-          <w:rPr/>
-          <w:t>Example detection of biomass burning influence</w:t>
-        </w:r>
-      </w:ins>
-      <w:ins w:id="362" w:author="Jenny Fisher" w:date="2016-09-02T13:55:00Z">
-        <w:r>
-          <w:rPr/>
-          <w:t xml:space="preserve"> using AIRS total column CO</w:t>
-        </w:r>
-      </w:ins>
-      <w:ins w:id="363" w:author="Jenny Fisher" w:date="2016-09-02T13:54:00Z">
-        <w:r>
-          <w:rPr/>
-          <w:t xml:space="preserve">. </w:t>
-        </w:r>
-      </w:ins>
-      <w:r>
-        <w:rPr/>
-        <w:t xml:space="preserve">The top panel (17 October 2007) </w:t>
-      </w:r>
-      <w:del w:id="364" w:author="Jenny Fisher" w:date="2016-09-02T13:54:00Z">
-        <w:r>
-          <w:rPr/>
-          <w:delText xml:space="preserve">is </w:delText>
-        </w:r>
-      </w:del>
-      <w:ins w:id="365" w:author="Jenny Fisher" w:date="2016-09-02T13:54:00Z">
-        <w:r>
-          <w:rPr/>
-          <w:t xml:space="preserve">shows </w:t>
-        </w:r>
-      </w:ins>
-      <w:r>
-        <w:rPr/>
-        <w:t xml:space="preserve">a day when ozone above Melbourne (purple dot) could have been caused by a transported biomass burning plume, and so was </w:t>
-      </w:r>
-      <w:del w:id="366" w:author="Jenny Fisher" w:date="2016-09-02T13:54:00Z">
-        <w:r>
-          <w:rPr/>
-          <w:delText xml:space="preserve">excluded </w:delText>
-        </w:r>
-      </w:del>
-      <w:ins w:id="367" w:author="Jenny Fisher" w:date="2016-09-02T13:54:00Z">
-        <w:r>
-          <w:rPr/>
-          <w:t xml:space="preserve">flagged </w:t>
-        </w:r>
-      </w:ins>
-      <w:del w:id="368" w:author="Jenny Fisher" w:date="2016-09-02T13:55:00Z">
-        <w:r>
-          <w:rPr/>
-          <w:delText xml:space="preserve">from </w:delText>
-        </w:r>
-      </w:del>
-      <w:ins w:id="369" w:author="Jenny Fisher" w:date="2016-09-02T13:55:00Z">
-        <w:r>
-          <w:rPr/>
-          <w:t xml:space="preserve">in subsequent </w:t>
-        </w:r>
-      </w:ins>
-      <w:r>
-        <w:rPr/>
-        <w:t>analysis.</w:t>
-      </w:r>
-      <w:r/>
-    </w:p>
-    <w:p>
-      <w:pPr>
-        <w:pStyle w:val="PlainText"/>
-      </w:pPr>
-      <w:r>
-        <w:rPr/>
-        <w:t xml:space="preserve">      </w:t>
-      </w:r>
-      <w:r>
-        <w:rPr/>
         <w:t xml:space="preserve">The bottom panel (3 February 2006) shows </w:t>
       </w:r>
-      <w:del w:id="370" w:author="Jenny Fisher" w:date="2016-09-02T13:55:00Z">
+      <w:del w:id="314" w:author="Jenny Fisher" w:date="2016-09-02T13:55:00Z">
         <w:r>
           <w:rPr/>
           <w:delText xml:space="preserve">an example of </w:delText>
@@ -6255,7 +5927,7 @@
         <w:rPr/>
         <w:t xml:space="preserve">a day when Melbourne ozone was </w:t>
       </w:r>
-      <w:del w:id="371" w:author="Jenny Fisher" w:date="2016-09-02T13:55:00Z">
+      <w:del w:id="315" w:author="Jenny Fisher" w:date="2016-09-02T13:55:00Z">
         <w:r>
           <w:rPr/>
           <w:delText xml:space="preserve">likely </w:delText>
@@ -6265,7 +5937,7 @@
         <w:rPr/>
         <w:t>not influenced by transported smoke</w:t>
       </w:r>
-      <w:del w:id="372" w:author="Jenny Fisher" w:date="2016-09-02T13:55:00Z">
+      <w:del w:id="316" w:author="Jenny Fisher" w:date="2016-09-02T13:55:00Z">
         <w:r>
           <w:rPr/>
           <w:delText xml:space="preserve"> plumes and was retained for analysis</w:delText>
@@ -10538,7 +10210,7 @@
     <w:p>
       <w:r>
         <w:rPr>
-          <w:rFonts w:ascii="Cambria" w:hAnsi="Cambria" w:eastAsia="ＭＳ 明朝" w:cs="" w:asciiTheme="minorHAnsi" w:cstheme="minorBidi" w:eastAsiaTheme="minorEastAsia" w:hAnsiTheme="minorHAnsi"/>
+          <w:rFonts w:cs="" w:ascii="Cambria" w:hAnsi="Cambria" w:eastAsia="ＭＳ 明朝"/>
           <w:b w:val="false"/>
           <w:bCs w:val="false"/>
           <w:i/>
@@ -10551,7 +10223,7 @@
           <w:shadow w:val="false"/>
           <w:emboss w:val="false"/>
           <w:imprint w:val="false"/>
-          <w:color w:val="auto"/>
+          <w:color w:val="00000A"/>
           <w:spacing w:val="0"/>
           <w:w w:val="100"/>
           <w:position w:val="0"/>
@@ -10561,7 +10233,7 @@
           <w:u w:val="none"/>
           <w:vertAlign w:val="baseline"/>
           <w:em w:val="none"/>
-          <w:lang w:val="en-CA" w:eastAsia="en-US" w:bidi="ar-SA"/>
+          <w:lang w:bidi="ar-SA" w:val="en-CA" w:eastAsia="en-US"/>
         </w:rPr>
         <w:t>Reply to Jenny Fisher (02/09/2016, 13:41): "..."</w:t>
       </w:r>
@@ -10594,7 +10266,7 @@
     <w:p>
       <w:r>
         <w:rPr>
-          <w:rFonts w:ascii="Cambria" w:hAnsi="Cambria" w:eastAsia="ＭＳ 明朝" w:cs="" w:asciiTheme="minorHAnsi" w:cstheme="minorBidi" w:eastAsiaTheme="minorEastAsia" w:hAnsiTheme="minorHAnsi"/>
+          <w:rFonts w:cs="" w:ascii="Cambria" w:hAnsi="Cambria" w:eastAsia="ＭＳ 明朝"/>
           <w:b w:val="false"/>
           <w:bCs w:val="false"/>
           <w:i/>
@@ -10607,7 +10279,7 @@
           <w:shadow w:val="false"/>
           <w:emboss w:val="false"/>
           <w:imprint w:val="false"/>
-          <w:color w:val="auto"/>
+          <w:color w:val="00000A"/>
           <w:spacing w:val="0"/>
           <w:w w:val="100"/>
           <w:position w:val="0"/>
@@ -10617,7 +10289,7 @@
           <w:u w:val="none"/>
           <w:vertAlign w:val="baseline"/>
           <w:em w:val="none"/>
-          <w:lang w:val="en-CA" w:eastAsia="en-US" w:bidi="ar-SA"/>
+          <w:lang w:bidi="ar-SA" w:val="en-CA" w:eastAsia="en-US"/>
         </w:rPr>
         <w:t>Reply to Jenny Fisher (02/09/2016, 13:41): "..."</w:t>
       </w:r>

</xml_diff>